<commit_message>
We have performed descriptive analysis on categorical and date columns (see descriptive analysis notes doc) using dynamic tables // Hemos realizado el análisis descriptivo de las columnas categóricas y de fecha (ver apuntes del análisis descriptivo en doc) empleando tablas dinámicas.
</commit_message>
<xml_diff>
--- a/3_Descriptive Data Analysis Notes.docx
+++ b/3_Descriptive Data Analysis Notes.docx
@@ -177,13 +177,7 @@
         <w:t>. On the other hand, a mode of 1 month indicates the majority of subscribers are new clients</w:t>
       </w:r>
       <w:r>
-        <w:t xml:space="preserve">. However data dispersion is notorious: </w:t>
-      </w:r>
-      <w:r>
-        <w:t>we have very new clients but also very old clients (with an account length up to 77 months (almost 6.5 years)</w:t>
-      </w:r>
-      <w:r>
-        <w:t xml:space="preserve">. This is confirmed by the big standard deviation and variance. </w:t>
+        <w:t xml:space="preserve">. However data dispersion is notorious: we have very new clients but also very old clients (with an account length up to 77 months (almost 6.5 years). This is confirmed by the big standard deviation and variance. </w:t>
       </w:r>
       <w:r>
         <w:rPr>
@@ -225,13 +219,7 @@
         <w:rPr>
           <w:highlight w:val="yellow"/>
         </w:rPr>
-        <w:t xml:space="preserve"> </w:t>
-      </w:r>
-      <w:r>
-        <w:rPr>
-          <w:highlight w:val="yellow"/>
-        </w:rPr>
-        <w:t>a</w:t>
+        <w:t xml:space="preserve"> a</w:t>
       </w:r>
       <w:r>
         <w:rPr>
@@ -243,37 +231,7 @@
         <w:rPr>
           <w:highlight w:val="yellow"/>
         </w:rPr>
-        <w:t>new customer</w:t>
-      </w:r>
-      <w:r>
-        <w:rPr>
-          <w:highlight w:val="yellow"/>
-        </w:rPr>
-        <w:t>s characterised by</w:t>
-      </w:r>
-      <w:r>
-        <w:rPr>
-          <w:highlight w:val="yellow"/>
-        </w:rPr>
-        <w:t xml:space="preserve"> high</w:t>
-      </w:r>
-      <w:r>
-        <w:rPr>
-          <w:highlight w:val="yellow"/>
-        </w:rPr>
-        <w:t xml:space="preserve"> r</w:t>
-      </w:r>
-      <w:r>
-        <w:rPr>
-          <w:highlight w:val="yellow"/>
-        </w:rPr>
-        <w:t>otation rates</w:t>
-      </w:r>
-      <w:r>
-        <w:rPr>
-          <w:highlight w:val="yellow"/>
-        </w:rPr>
-        <w:t xml:space="preserve"> and </w:t>
+        <w:t xml:space="preserve">new customers characterised by high rotation rates and </w:t>
       </w:r>
       <w:r>
         <w:rPr>
@@ -1431,211 +1389,1133 @@
         <w:t xml:space="preserve"> (5) almost identical to the mean (5.01) and skewness coefficient close to 0</w:t>
       </w:r>
       <w:r>
-        <w:t xml:space="preserve"> indicate that </w:t>
-      </w:r>
-      <w:r>
-        <w:rPr>
-          <w:highlight w:val="yellow"/>
-        </w:rPr>
+        <w:t xml:space="preserve"> indicate</w:t>
+      </w:r>
+      <w:r>
+        <w:t>s</w:t>
+      </w:r>
+      <w:r>
+        <w:t xml:space="preserve"> that </w:t>
+      </w:r>
+      <w:r>
         <w:t xml:space="preserve">clients interaction with the customer service </w:t>
       </w:r>
       <w:r>
-        <w:rPr>
-          <w:highlight w:val="yellow"/>
-        </w:rPr>
         <w:t>is more or less</w:t>
       </w:r>
       <w:r>
-        <w:rPr>
-          <w:highlight w:val="yellow"/>
-        </w:rPr>
-        <w:t xml:space="preserve"> equilibrated and more or less similar, without significant segmentations. However, data</w:t>
-      </w:r>
-      <w:r>
-        <w:rPr>
-          <w:highlight w:val="yellow"/>
-        </w:rPr>
+        <w:t xml:space="preserve"> equilibrated</w:t>
+      </w:r>
+      <w:r>
+        <w:t xml:space="preserve">, </w:t>
+      </w:r>
+      <w:r>
+        <w:t>without significant segmentations.</w:t>
+      </w:r>
+      <w:r>
+        <w:t xml:space="preserve"> There is a majority of customers that have complained or requested support 6 times, which is a significantly high value.</w:t>
+      </w:r>
+      <w:r>
+        <w:t xml:space="preserve"> </w:t>
+      </w:r>
+      <w:r>
+        <w:lastRenderedPageBreak/>
+        <w:t>Moreover</w:t>
+      </w:r>
+      <w:r>
+        <w:t>, data</w:t>
+      </w:r>
+      <w:r>
         <w:t xml:space="preserve"> is </w:t>
       </w:r>
       <w:r>
-        <w:rPr>
-          <w:highlight w:val="yellow"/>
-        </w:rPr>
         <w:t>dispers</w:t>
       </w:r>
       <w:r>
-        <w:rPr>
-          <w:highlight w:val="yellow"/>
-        </w:rPr>
-        <w:t>ed: it</w:t>
-      </w:r>
-      <w:r>
-        <w:rPr>
-          <w:highlight w:val="yellow"/>
-        </w:rPr>
-        <w:t xml:space="preserve"> reveals</w:t>
-      </w:r>
-      <w:r>
-        <w:rPr>
-          <w:highlight w:val="yellow"/>
-        </w:rPr>
-        <w:t xml:space="preserve"> there are</w:t>
-      </w:r>
-      <w:r>
-        <w:rPr>
-          <w:highlight w:val="yellow"/>
-        </w:rPr>
-        <w:t xml:space="preserve"> customers</w:t>
-      </w:r>
-      <w:r>
-        <w:rPr>
-          <w:highlight w:val="yellow"/>
-        </w:rPr>
-        <w:t xml:space="preserve"> registe</w:t>
-      </w:r>
-      <w:r>
-        <w:rPr>
-          <w:highlight w:val="yellow"/>
-        </w:rPr>
-        <w:t>ring</w:t>
-      </w:r>
-      <w:r>
-        <w:rPr>
-          <w:highlight w:val="yellow"/>
-        </w:rPr>
-        <w:t xml:space="preserve"> up to </w:t>
-      </w:r>
-      <w:r>
-        <w:rPr>
-          <w:highlight w:val="yellow"/>
-        </w:rPr>
+        <w:t>ed</w:t>
+      </w:r>
+      <w:r>
+        <w:t xml:space="preserve">, </w:t>
+      </w:r>
+      <w:r>
+        <w:t xml:space="preserve"> reveal</w:t>
+      </w:r>
+      <w:r>
+        <w:t xml:space="preserve">ing </w:t>
+      </w:r>
+      <w:r>
+        <w:t>customers</w:t>
+      </w:r>
+      <w:r>
+        <w:t xml:space="preserve"> who have</w:t>
+      </w:r>
+      <w:r>
+        <w:t xml:space="preserve"> </w:t>
+      </w:r>
+      <w:r>
+        <w:t>registered</w:t>
+      </w:r>
+      <w:r>
+        <w:t xml:space="preserve"> from 0</w:t>
+      </w:r>
+      <w:r>
+        <w:t xml:space="preserve"> </w:t>
+      </w:r>
+      <w:r>
+        <w:t xml:space="preserve">up to </w:t>
+      </w:r>
+      <w:r>
         <w:t>10</w:t>
       </w:r>
       <w:r>
-        <w:rPr>
-          <w:highlight w:val="yellow"/>
-        </w:rPr>
-        <w:t xml:space="preserve"> complaints or </w:t>
-      </w:r>
-      <w:r>
-        <w:rPr>
-          <w:highlight w:val="yellow"/>
+        <w:t xml:space="preserve"> complaints or support</w:t>
+      </w:r>
+      <w:r>
+        <w:rPr>
+          <w:highlight w:val="yellow"/>
+        </w:rPr>
+        <w:t>.</w:t>
+      </w:r>
+      <w:r>
+        <w:rPr>
+          <w:highlight w:val="yellow"/>
+        </w:rPr>
+        <w:t xml:space="preserve"> In general, data reveals there is a majority of customers with problems with the service. In addition, does ones</w:t>
+      </w:r>
+      <w:r>
+        <w:rPr>
+          <w:highlight w:val="yellow"/>
+        </w:rPr>
+        <w:t xml:space="preserve"> who complain or request support often do</w:t>
+      </w:r>
+      <w:r>
+        <w:rPr>
+          <w:highlight w:val="yellow"/>
+        </w:rPr>
+        <w:t xml:space="preserve"> it for </w:t>
+      </w:r>
+      <w:r>
+        <w:rPr>
+          <w:highlight w:val="yellow"/>
+        </w:rPr>
+        <w:t xml:space="preserve">multiple times, potentially indicating unresolved issues after the first </w:t>
+      </w:r>
+      <w:r>
+        <w:rPr>
+          <w:highlight w:val="yellow"/>
+        </w:rPr>
+        <w:t>interaction</w:t>
+      </w:r>
+      <w:r>
+        <w:rPr>
+          <w:highlight w:val="yellow"/>
+        </w:rPr>
+        <w:t xml:space="preserve">. This is </w:t>
+      </w:r>
+      <w:r>
+        <w:rPr>
+          <w:highlight w:val="yellow"/>
+        </w:rPr>
+        <w:t>something t</w:t>
+      </w:r>
+      <w:r>
+        <w:rPr>
+          <w:highlight w:val="yellow"/>
+        </w:rPr>
+        <w:t xml:space="preserve">hat requires </w:t>
+      </w:r>
+      <w:r>
+        <w:rPr>
+          <w:highlight w:val="yellow"/>
+        </w:rPr>
+        <w:t>special attention</w:t>
+      </w:r>
+      <w:r>
+        <w:t xml:space="preserve">. </w:t>
+      </w:r>
+      <w:r>
+        <w:t xml:space="preserve"> </w:t>
+      </w:r>
+      <w:r>
+        <w:rPr>
+          <w:highlight w:val="cyan"/>
+        </w:rPr>
+        <w:t>A correlation analysis between churn and the number of complaints or support requests could help determine whether frequent complaints contribute to customer attrition.</w:t>
+      </w:r>
+    </w:p>
+    <w:p>
+      <w:pPr>
+        <w:pStyle w:val="Prrafodelista"/>
+        <w:jc w:val="both"/>
+        <w:rPr>
+          <w:b/>
+          <w:bCs/>
+        </w:rPr>
+      </w:pPr>
+    </w:p>
+    <w:p>
+      <w:pPr>
+        <w:pStyle w:val="Prrafodelista"/>
+        <w:jc w:val="both"/>
+        <w:rPr>
+          <w:b/>
+          <w:bCs/>
+        </w:rPr>
+      </w:pPr>
+    </w:p>
+    <w:p>
+      <w:pPr>
+        <w:pStyle w:val="Ttulo2"/>
+      </w:pPr>
+      <w:r>
+        <w:t xml:space="preserve">Descriptive analysis: Insights on </w:t>
+      </w:r>
+      <w:r>
+        <w:t>categorical</w:t>
+      </w:r>
+      <w:r>
+        <w:t xml:space="preserve"> columns </w:t>
+      </w:r>
+    </w:p>
+    <w:p>
+      <w:pPr>
+        <w:jc w:val="both"/>
+        <w:rPr>
+          <w:b/>
+          <w:bCs/>
+        </w:rPr>
+      </w:pPr>
+    </w:p>
+    <w:p>
+      <w:pPr>
+        <w:jc w:val="both"/>
+      </w:pPr>
+      <w:r>
+        <w:t xml:space="preserve">In order to </w:t>
+      </w:r>
+      <w:r>
+        <w:t>extract valuable insights from categorical columns</w:t>
+      </w:r>
+      <w:r>
+        <w:t>, we</w:t>
+      </w:r>
+      <w:r>
+        <w:t xml:space="preserve"> created</w:t>
+      </w:r>
+      <w:r>
+        <w:t xml:space="preserve"> dynamic</w:t>
+      </w:r>
+      <w:r>
+        <w:t xml:space="preserve"> contingency </w:t>
+      </w:r>
+      <w:r>
+        <w:t>tables</w:t>
+      </w:r>
+      <w:r>
+        <w:t xml:space="preserve"> that enabled us to</w:t>
+      </w:r>
+      <w:r>
+        <w:t xml:space="preserve"> compare each</w:t>
+      </w:r>
+      <w:r>
+        <w:t xml:space="preserve"> variable</w:t>
+      </w:r>
+      <w:r>
+        <w:t xml:space="preserve"> with our </w:t>
+      </w:r>
+      <w:r>
+        <w:t>k</w:t>
+      </w:r>
+      <w:r>
+        <w:t>ey column, Churn Label.</w:t>
+      </w:r>
+      <w:r>
+        <w:t xml:space="preserve"> </w:t>
+      </w:r>
+    </w:p>
+    <w:p>
+      <w:pPr>
+        <w:pStyle w:val="Prrafodelista"/>
+        <w:numPr>
+          <w:ilvl w:val="0"/>
+          <w:numId w:val="1"/>
+        </w:numPr>
+        <w:jc w:val="both"/>
+      </w:pPr>
+      <w:r>
+        <w:rPr>
+          <w:b/>
+          <w:bCs/>
+        </w:rPr>
+        <w:t xml:space="preserve">Unlimited Data Plan: </w:t>
+      </w:r>
+      <w:r>
+        <w:t>we observed that those subscribers enrolled in unlimited data plans duplicated the churn rate of those subscribers with limited data storage. Maybe</w:t>
+      </w:r>
+      <w:r>
+        <w:t xml:space="preserve"> </w:t>
+      </w:r>
+      <w:r>
+        <w:t>subscriber</w:t>
+      </w:r>
+      <w:r>
+        <w:t>s are having</w:t>
+      </w:r>
+      <w:r>
+        <w:t xml:space="preserve"> issues related with that type of plan</w:t>
+      </w:r>
+      <w:r>
+        <w:t>s</w:t>
+      </w:r>
+      <w:r>
+        <w:t xml:space="preserve"> (maybe cumulative and non-solved)</w:t>
+      </w:r>
+      <w:r>
+        <w:t xml:space="preserve">, or </w:t>
+      </w:r>
+      <w:r>
+        <w:t>they are dissatisfied cause it does not cover their particular necessities.</w:t>
+      </w:r>
+    </w:p>
+    <w:p>
+      <w:pPr>
+        <w:pStyle w:val="Prrafodelista"/>
+        <w:jc w:val="both"/>
+      </w:pPr>
+    </w:p>
+    <w:p>
+      <w:pPr>
+        <w:pStyle w:val="Prrafodelista"/>
+        <w:numPr>
+          <w:ilvl w:val="0"/>
+          <w:numId w:val="1"/>
+        </w:numPr>
+        <w:jc w:val="both"/>
+      </w:pPr>
+      <w:r>
+        <w:rPr>
+          <w:b/>
+          <w:bCs/>
+        </w:rPr>
+        <w:t>Gender:</w:t>
+      </w:r>
+      <w:r>
+        <w:t xml:space="preserve"> it does not appear to be a determinant factor for churn rate.</w:t>
+      </w:r>
+    </w:p>
+    <w:p>
+      <w:pPr>
+        <w:pStyle w:val="Prrafodelista"/>
+      </w:pPr>
+    </w:p>
+    <w:p>
+      <w:pPr>
+        <w:pStyle w:val="Prrafodelista"/>
+        <w:numPr>
+          <w:ilvl w:val="0"/>
+          <w:numId w:val="1"/>
+        </w:numPr>
+        <w:jc w:val="both"/>
+      </w:pPr>
+      <w:r>
+        <w:rPr>
+          <w:b/>
+          <w:bCs/>
+        </w:rPr>
+        <w:t>Under30</w:t>
+      </w:r>
+      <w:r>
+        <w:t>: subscribers under 30 are less likely to cancel the subscription. This might be related with the content offered by the platform, which might be more suitable for this age group.</w:t>
+      </w:r>
+    </w:p>
+    <w:p>
+      <w:pPr>
+        <w:pStyle w:val="Prrafodelista"/>
+      </w:pPr>
+    </w:p>
+    <w:p>
+      <w:pPr>
+        <w:pStyle w:val="Prrafodelista"/>
+        <w:numPr>
+          <w:ilvl w:val="0"/>
+          <w:numId w:val="1"/>
+        </w:numPr>
+        <w:jc w:val="both"/>
+      </w:pPr>
+      <w:r>
+        <w:rPr>
+          <w:b/>
+          <w:bCs/>
+        </w:rPr>
+        <w:t>Senior</w:t>
+      </w:r>
+      <w:r>
+        <w:t>: these subscribers duplicate the churn rate with respect to the rest, which suggests there might be no suitable contents for this group or that the platform has a poor accessibility. This column could be very related with the above.</w:t>
+      </w:r>
+    </w:p>
+    <w:p>
+      <w:pPr>
+        <w:pStyle w:val="Prrafodelista"/>
+      </w:pPr>
+    </w:p>
+    <w:p>
+      <w:pPr>
+        <w:pStyle w:val="Prrafodelista"/>
+        <w:numPr>
+          <w:ilvl w:val="0"/>
+          <w:numId w:val="1"/>
+        </w:numPr>
+        <w:jc w:val="both"/>
+        <w:rPr>
+          <w:b/>
+          <w:bCs/>
+        </w:rPr>
+      </w:pPr>
+      <w:r>
+        <w:rPr>
+          <w:b/>
+          <w:bCs/>
+        </w:rPr>
+        <w:t xml:space="preserve">Group: </w:t>
+      </w:r>
+      <w:r>
+        <w:t>subscribers in a Family plan show very low churn rates, most probably because the charge per subscriber for this type of plans is also very low, which is beneficial for them. Another hypothesis is that</w:t>
+      </w:r>
+      <w:r>
+        <w:t xml:space="preserve">, even if they don´t use the platform, subscribers </w:t>
+      </w:r>
+      <w:r>
+        <w:t>in a Family plan</w:t>
+      </w:r>
+      <w:r>
+        <w:t xml:space="preserve"> tend to maintain the subscription to avoid annoying the rest of family members who still consume the content. Therefore, it is highly recommended to promote this kind of memberships.</w:t>
+      </w:r>
+    </w:p>
+    <w:p>
+      <w:pPr>
+        <w:pStyle w:val="Prrafodelista"/>
+        <w:rPr>
+          <w:b/>
+          <w:bCs/>
+        </w:rPr>
+      </w:pPr>
+    </w:p>
+    <w:p>
+      <w:pPr>
+        <w:pStyle w:val="Prrafodelista"/>
+        <w:numPr>
+          <w:ilvl w:val="0"/>
+          <w:numId w:val="1"/>
+        </w:numPr>
+        <w:jc w:val="both"/>
+        <w:rPr>
+          <w:b/>
+          <w:bCs/>
+        </w:rPr>
+      </w:pPr>
+      <w:r>
+        <w:rPr>
+          <w:b/>
+          <w:bCs/>
+        </w:rPr>
+        <w:t xml:space="preserve">Device protection &amp; Online BackUp: </w:t>
+      </w:r>
+      <w:r>
+        <w:t xml:space="preserve">subscribers paying for this service are more likely to maintain the membership. This might be due to the feel of security when they acquire this particular service. </w:t>
+      </w:r>
+      <w:r>
+        <w:t xml:space="preserve">On the other hand, </w:t>
+      </w:r>
+      <w:r>
+        <w:t>it might be possible that customers paying for device protection and backup</w:t>
+      </w:r>
+      <w:r>
+        <w:t xml:space="preserve"> had already planned from the beginning staying enrolled for a long-term in their service plan.</w:t>
+      </w:r>
+    </w:p>
+    <w:p>
+      <w:pPr>
+        <w:pStyle w:val="Prrafodelista"/>
+        <w:rPr>
+          <w:b/>
+          <w:bCs/>
+        </w:rPr>
+      </w:pPr>
+    </w:p>
+    <w:p>
+      <w:pPr>
+        <w:pStyle w:val="Prrafodelista"/>
+        <w:numPr>
+          <w:ilvl w:val="0"/>
+          <w:numId w:val="1"/>
+        </w:numPr>
+        <w:jc w:val="both"/>
+      </w:pPr>
+      <w:r>
+        <w:rPr>
+          <w:b/>
+          <w:bCs/>
+        </w:rPr>
+        <w:t xml:space="preserve">Contract type: </w:t>
+      </w:r>
+      <w:r>
+        <w:t>subscribers retention is extremely related with the type of contract. The longer the contract, the greater the retention.</w:t>
+      </w:r>
+      <w:r>
+        <w:t xml:space="preserve"> Subscribers  paying for month-to-month memberships may not continue for several reasons: they just wanted to take advantage of the free trial period, stationary membership (very often during Christmas, when people spend more time at home),...In order to reduce churn rates, it would be highly recommended to promote one-year or two-year memberships.</w:t>
+      </w:r>
+    </w:p>
+    <w:p>
+      <w:pPr>
+        <w:pStyle w:val="Prrafodelista"/>
+      </w:pPr>
+    </w:p>
+    <w:p>
+      <w:pPr>
+        <w:pStyle w:val="Prrafodelista"/>
+        <w:numPr>
+          <w:ilvl w:val="0"/>
+          <w:numId w:val="1"/>
+        </w:numPr>
+        <w:jc w:val="both"/>
+      </w:pPr>
+      <w:r>
+        <w:rPr>
+          <w:b/>
+          <w:bCs/>
+        </w:rPr>
+        <w:t>Payment method:</w:t>
+      </w:r>
+      <w:r>
+        <w:t xml:space="preserve"> there are 16 null values. Subscribers paying by paper check show higher churn rates than the rest.</w:t>
+      </w:r>
+      <w:r>
+        <w:t xml:space="preserve"> However, this group represents just a small percentage of the total subscribers. High percentages are just a consequence of being less people. On the other hand</w:t>
+      </w:r>
+      <w:r>
+        <w:t>, it is</w:t>
+      </w:r>
+      <w:r>
+        <w:t xml:space="preserve"> interesting </w:t>
+      </w:r>
+      <w:r>
+        <w:t>h</w:t>
+      </w:r>
+      <w:r>
+        <w:t>ow subscribers paying by debit card show higher ch</w:t>
+      </w:r>
+      <w:r>
+        <w:t>urn</w:t>
+      </w:r>
+      <w:r>
+        <w:t xml:space="preserve"> rates than those paying by credit card.</w:t>
+      </w:r>
+      <w:r>
+        <w:t xml:space="preserve"> </w:t>
+      </w:r>
+      <w:r>
+        <w:t>There are several hypothesis</w:t>
+      </w:r>
+      <w:r>
+        <w:t xml:space="preserve">: </w:t>
+      </w:r>
+      <w:r>
+        <w:t>Subscribers paying by debit card are more a</w:t>
+      </w:r>
+      <w:r>
+        <w:t>ware</w:t>
+      </w:r>
+      <w:r>
+        <w:t xml:space="preserve"> of the money they have remaining at their </w:t>
+      </w:r>
+      <w:r>
+        <w:t xml:space="preserve">bank </w:t>
+      </w:r>
+      <w:r>
+        <w:t>account</w:t>
+      </w:r>
+      <w:r>
+        <w:t>, so</w:t>
+      </w:r>
+      <w:r>
+        <w:t xml:space="preserve"> they just</w:t>
+      </w:r>
+      <w:r>
+        <w:t xml:space="preserve"> cancel</w:t>
+      </w:r>
+      <w:r>
+        <w:t xml:space="preserve"> the service before they</w:t>
+      </w:r>
+      <w:r>
+        <w:t xml:space="preserve"> cannot pay.</w:t>
+      </w:r>
+      <w:r>
+        <w:t xml:space="preserve"> The second possibility might be a </w:t>
+      </w:r>
+      <w:r>
+        <w:t xml:space="preserve">technical </w:t>
+      </w:r>
+      <w:r>
+        <w:t>problem when paying by debit card. Finally</w:t>
+      </w:r>
+      <w:r>
+        <w:t>, i</w:t>
+      </w:r>
+      <w:r>
+        <w:t>t would be interesting to analyse the</w:t>
+      </w:r>
+      <w:r>
+        <w:t xml:space="preserve"> </w:t>
+      </w:r>
+      <w:r>
+        <w:t>income level of both groups</w:t>
+      </w:r>
+      <w:r>
+        <w:t>, as</w:t>
+      </w:r>
+      <w:r>
+        <w:t xml:space="preserve"> it might be a</w:t>
+      </w:r>
+      <w:r>
+        <w:t xml:space="preserve"> contribut</w:t>
+      </w:r>
+      <w:r>
+        <w:t xml:space="preserve">ing </w:t>
+      </w:r>
+      <w:r>
+        <w:t>factor.</w:t>
+      </w:r>
+    </w:p>
+    <w:p>
+      <w:pPr>
+        <w:pStyle w:val="Prrafodelista"/>
+      </w:pPr>
+    </w:p>
+    <w:p>
+      <w:pPr>
+        <w:pStyle w:val="Prrafodelista"/>
+        <w:numPr>
+          <w:ilvl w:val="0"/>
+          <w:numId w:val="1"/>
+        </w:numPr>
+        <w:jc w:val="both"/>
+      </w:pPr>
+      <w:r>
+        <w:rPr>
+          <w:b/>
+          <w:bCs/>
+        </w:rPr>
+        <w:t>Churn category:</w:t>
+      </w:r>
+      <w:r>
+        <w:t xml:space="preserve"> </w:t>
+      </w:r>
+      <w:r>
+        <w:t>In this case</w:t>
+      </w:r>
+      <w:r>
+        <w:t>, w</w:t>
+      </w:r>
+      <w:r>
+        <w:t>e</w:t>
+      </w:r>
+      <w:r>
+        <w:t xml:space="preserve"> haven’t</w:t>
+      </w:r>
+      <w:r>
+        <w:t xml:space="preserve"> compared</w:t>
+      </w:r>
+      <w:r>
+        <w:t xml:space="preserve"> t</w:t>
+      </w:r>
+      <w:r>
+        <w:t>he ch</w:t>
+      </w:r>
+      <w:r>
+        <w:t>u</w:t>
+      </w:r>
+      <w:r>
+        <w:t>r</w:t>
+      </w:r>
+      <w:r>
+        <w:t>n</w:t>
+      </w:r>
+      <w:r>
+        <w:t xml:space="preserve"> category with the ch</w:t>
+      </w:r>
+      <w:r>
+        <w:t>u</w:t>
+      </w:r>
+      <w:r>
+        <w:t>r</w:t>
+      </w:r>
+      <w:r>
+        <w:t>n</w:t>
+      </w:r>
+      <w:r>
+        <w:t xml:space="preserve"> column</w:t>
+      </w:r>
+      <w:r>
+        <w:t>, b</w:t>
+      </w:r>
+      <w:r>
+        <w:t>ecause it had no sense. Instead</w:t>
+      </w:r>
+      <w:r>
+        <w:t>, w</w:t>
+      </w:r>
+      <w:r>
+        <w:t>e have analys</w:t>
+      </w:r>
+      <w:r>
+        <w:t>ed which p</w:t>
+      </w:r>
+      <w:r>
+        <w:t>ercentage</w:t>
+      </w:r>
+      <w:r>
+        <w:t xml:space="preserve"> represented e</w:t>
+      </w:r>
+      <w:r>
+        <w:t>ach</w:t>
+      </w:r>
+      <w:r>
+        <w:t xml:space="preserve"> category w</w:t>
+      </w:r>
+      <w:r>
+        <w:t xml:space="preserve">ithin the total subscribers </w:t>
+      </w:r>
+      <w:r>
+        <w:t>w</w:t>
+      </w:r>
+      <w:r>
+        <w:t xml:space="preserve">ho had cancelled </w:t>
+      </w:r>
+      <w:r>
+        <w:t xml:space="preserve">the </w:t>
+      </w:r>
+      <w:r>
+        <w:t>membership.</w:t>
+      </w:r>
+      <w:r>
+        <w:t xml:space="preserve"> </w:t>
+      </w:r>
+      <w:r>
+        <w:t>The majority of subscribers cancelled the membership due to competitors. There is a</w:t>
+      </w:r>
+      <w:r>
+        <w:t xml:space="preserve"> tiny m</w:t>
+      </w:r>
+      <w:r>
+        <w:t>inority of subscribers who d</w:t>
+      </w:r>
+      <w:r>
+        <w:t>id not s</w:t>
+      </w:r>
+      <w:r>
+        <w:t>pecify the reason for cancelling.</w:t>
+      </w:r>
+    </w:p>
+    <w:p>
+      <w:pPr>
+        <w:pStyle w:val="Prrafodelista"/>
+      </w:pPr>
+    </w:p>
+    <w:p>
+      <w:pPr>
+        <w:pStyle w:val="Prrafodelista"/>
+        <w:numPr>
+          <w:ilvl w:val="0"/>
+          <w:numId w:val="1"/>
+        </w:numPr>
+        <w:jc w:val="both"/>
+      </w:pPr>
+      <w:r>
+        <w:rPr>
+          <w:b/>
+          <w:bCs/>
+        </w:rPr>
+        <w:t>Churn reason</w:t>
+      </w:r>
+      <w:r>
+        <w:t xml:space="preserve">: </w:t>
+      </w:r>
+      <w:r>
+        <w:t>In this case</w:t>
+      </w:r>
+      <w:r>
+        <w:t>,</w:t>
+      </w:r>
+      <w:r>
+        <w:t xml:space="preserve"> as before, </w:t>
+      </w:r>
+      <w:r>
+        <w:t>w</w:t>
+      </w:r>
+      <w:r>
+        <w:t>e have analys</w:t>
+      </w:r>
+      <w:r>
+        <w:t>ed which p</w:t>
+      </w:r>
+      <w:r>
+        <w:t>ercentage</w:t>
+      </w:r>
+      <w:r>
+        <w:t xml:space="preserve"> represented e</w:t>
+      </w:r>
+      <w:r>
+        <w:t>ach</w:t>
+      </w:r>
+      <w:r>
+        <w:t xml:space="preserve"> </w:t>
+      </w:r>
+      <w:r>
+        <w:t>churn reason</w:t>
+      </w:r>
+      <w:r>
+        <w:t xml:space="preserve"> w</w:t>
+      </w:r>
+      <w:r>
+        <w:t xml:space="preserve">ithin the total subscribers </w:t>
+      </w:r>
+      <w:r>
+        <w:t>w</w:t>
+      </w:r>
+      <w:r>
+        <w:t xml:space="preserve">ho had cancelled </w:t>
+      </w:r>
+      <w:r>
+        <w:t xml:space="preserve">the </w:t>
+      </w:r>
+      <w:r>
+        <w:t>membership.</w:t>
+      </w:r>
+      <w:r>
+        <w:t xml:space="preserve"> T</w:t>
+      </w:r>
+      <w:r>
+        <w:t>he majority of subscribers didn't specify the reason for the cancellation of subscription.</w:t>
+      </w:r>
+      <w:r>
+        <w:t xml:space="preserve"> </w:t>
+      </w:r>
+      <w:r>
+        <w:t>Th</w:t>
+      </w:r>
+      <w:r>
+        <w:t xml:space="preserve">erefore, this particular </w:t>
+      </w:r>
+      <w:r>
+        <w:t xml:space="preserve">analysis is not </w:t>
+      </w:r>
+      <w:r>
+        <w:t>interesting.</w:t>
+      </w:r>
+    </w:p>
+    <w:p>
+      <w:pPr>
+        <w:pStyle w:val="Prrafodelista"/>
+      </w:pPr>
+    </w:p>
+    <w:p>
+      <w:pPr>
+        <w:pStyle w:val="Prrafodelista"/>
+        <w:numPr>
+          <w:ilvl w:val="0"/>
+          <w:numId w:val="1"/>
+        </w:numPr>
+        <w:jc w:val="both"/>
+      </w:pPr>
+      <w:r>
+        <w:rPr>
+          <w:b/>
+          <w:bCs/>
         </w:rPr>
         <w:lastRenderedPageBreak/>
-        <w:t>support</w:t>
-      </w:r>
-      <w:r>
-        <w:rPr>
-          <w:highlight w:val="yellow"/>
-        </w:rPr>
-        <w:t xml:space="preserve">. </w:t>
-      </w:r>
-      <w:r>
-        <w:rPr>
-          <w:highlight w:val="yellow"/>
-        </w:rPr>
-        <w:t xml:space="preserve">This means, </w:t>
-      </w:r>
-      <w:r>
-        <w:rPr>
-          <w:highlight w:val="yellow"/>
-        </w:rPr>
-        <w:t xml:space="preserve">customers who complain or request support often do so multiple times, potentially indicating unresolved issues after the first </w:t>
-      </w:r>
-      <w:r>
-        <w:rPr>
-          <w:highlight w:val="yellow"/>
-        </w:rPr>
-        <w:t>interaction</w:t>
-      </w:r>
-      <w:r>
-        <w:rPr>
-          <w:highlight w:val="yellow"/>
-        </w:rPr>
-        <w:t xml:space="preserve">. This is </w:t>
-      </w:r>
-      <w:r>
-        <w:rPr>
-          <w:highlight w:val="yellow"/>
-        </w:rPr>
-        <w:t>something t</w:t>
-      </w:r>
-      <w:r>
-        <w:rPr>
-          <w:highlight w:val="yellow"/>
-        </w:rPr>
-        <w:t xml:space="preserve">hat requires </w:t>
-      </w:r>
-      <w:r>
-        <w:rPr>
-          <w:highlight w:val="yellow"/>
-        </w:rPr>
-        <w:t>special attention</w:t>
-      </w:r>
-      <w:r>
-        <w:t xml:space="preserve">. </w:t>
+        <w:t>Customer segment</w:t>
+      </w:r>
+      <w:r>
+        <w:t xml:space="preserve">: </w:t>
+      </w:r>
+      <w:r>
+        <w:t>it does not appear to be a determinant factor for churn rate.</w:t>
+      </w:r>
+    </w:p>
+    <w:p>
+      <w:pPr>
+        <w:pStyle w:val="Prrafodelista"/>
+      </w:pPr>
+    </w:p>
+    <w:p>
+      <w:pPr>
+        <w:pStyle w:val="Prrafodelista"/>
+        <w:numPr>
+          <w:ilvl w:val="0"/>
+          <w:numId w:val="1"/>
+        </w:numPr>
+        <w:jc w:val="both"/>
+      </w:pPr>
+      <w:r>
+        <w:rPr>
+          <w:b/>
+          <w:bCs/>
+        </w:rPr>
+        <w:t>Preferred contact method</w:t>
+      </w:r>
+      <w:r>
+        <w:t xml:space="preserve">: </w:t>
+      </w:r>
+      <w:r>
+        <w:t>it does not appear to be a determinant factor for churn rate.</w:t>
+      </w:r>
+    </w:p>
+    <w:p>
+      <w:pPr>
+        <w:pStyle w:val="Prrafodelista"/>
+      </w:pPr>
+    </w:p>
+    <w:p>
+      <w:pPr>
+        <w:pStyle w:val="Prrafodelista"/>
+        <w:numPr>
+          <w:ilvl w:val="0"/>
+          <w:numId w:val="1"/>
+        </w:numPr>
+        <w:jc w:val="both"/>
+      </w:pPr>
+      <w:r>
+        <w:rPr>
+          <w:b/>
+          <w:bCs/>
+        </w:rPr>
+        <w:t>Applied discount</w:t>
+      </w:r>
+      <w:r>
+        <w:t xml:space="preserve">: </w:t>
+      </w:r>
+      <w:r>
+        <w:t>Surprisingly,</w:t>
+      </w:r>
+      <w:r>
+        <w:t xml:space="preserve"> t</w:t>
+      </w:r>
+      <w:r>
+        <w:t>he fact that we have applied or not a discount to our subscribers is not a</w:t>
       </w:r>
       <w:r>
         <w:t xml:space="preserve"> </w:t>
       </w:r>
       <w:r>
-        <w:rPr>
-          <w:highlight w:val="cyan"/>
-        </w:rPr>
-        <w:t>A correlation analysis between churn and the number of complaints or support requests could help determine whether frequent complaints contribute to customer attrition.</w:t>
-      </w:r>
-    </w:p>
-    <w:p>
-      <w:pPr>
-        <w:pStyle w:val="Prrafodelista"/>
-        <w:jc w:val="both"/>
-        <w:rPr>
-          <w:b/>
-          <w:bCs/>
-        </w:rPr>
-      </w:pPr>
-    </w:p>
-    <w:p>
-      <w:pPr>
-        <w:pStyle w:val="Prrafodelista"/>
-        <w:jc w:val="both"/>
-        <w:rPr>
-          <w:b/>
-          <w:bCs/>
-        </w:rPr>
-      </w:pPr>
-    </w:p>
-    <w:p>
-      <w:pPr>
-        <w:pStyle w:val="Prrafodelista"/>
-        <w:jc w:val="both"/>
-      </w:pPr>
-    </w:p>
-    <w:p>
-      <w:pPr>
-        <w:pStyle w:val="Prrafodelista"/>
-        <w:jc w:val="both"/>
-        <w:rPr>
-          <w:b/>
-          <w:bCs/>
-        </w:rPr>
-      </w:pPr>
-    </w:p>
-    <w:p>
-      <w:pPr>
-        <w:pStyle w:val="Prrafodelista"/>
-        <w:jc w:val="both"/>
-      </w:pPr>
-    </w:p>
-    <w:p>
-      <w:pPr>
-        <w:pStyle w:val="Prrafodelista"/>
-        <w:jc w:val="both"/>
-      </w:pPr>
-    </w:p>
-    <w:p>
-      <w:pPr>
-        <w:pStyle w:val="Prrafodelista"/>
+        <w:t>determinant factor for churn rate.</w:t>
+      </w:r>
+      <w:r>
+        <w:t xml:space="preserve"> </w:t>
+      </w:r>
+      <w:r>
+        <w:t>Discounts</w:t>
+      </w:r>
+      <w:r>
+        <w:t xml:space="preserve"> seem</w:t>
+      </w:r>
+      <w:r>
+        <w:t xml:space="preserve"> a poor</w:t>
+      </w:r>
+      <w:r>
+        <w:t xml:space="preserve"> s</w:t>
+      </w:r>
+      <w:r>
+        <w:t xml:space="preserve">trategy </w:t>
+      </w:r>
+      <w:r>
+        <w:t>for customer retention.</w:t>
+      </w:r>
+    </w:p>
+    <w:p>
+      <w:pPr>
+        <w:pStyle w:val="Prrafodelista"/>
+      </w:pPr>
+    </w:p>
+    <w:p>
+      <w:pPr>
+        <w:pStyle w:val="Ttulo2"/>
+      </w:pPr>
+      <w:r>
+        <w:t xml:space="preserve">Descriptive analysis: Insights on </w:t>
+      </w:r>
+      <w:r>
+        <w:t>date</w:t>
+      </w:r>
+      <w:r>
+        <w:t xml:space="preserve"> columns </w:t>
+      </w:r>
+    </w:p>
+    <w:p/>
+    <w:p>
+      <w:pPr>
+        <w:pStyle w:val="Prrafodelista"/>
+        <w:numPr>
+          <w:ilvl w:val="0"/>
+          <w:numId w:val="1"/>
+        </w:numPr>
+        <w:jc w:val="both"/>
+      </w:pPr>
+      <w:r>
+        <w:rPr>
+          <w:b/>
+          <w:bCs/>
+        </w:rPr>
+        <w:t>Contact date:</w:t>
+      </w:r>
+      <w:r>
+        <w:t xml:space="preserve"> </w:t>
+      </w:r>
+      <w:r>
+        <w:t>We observe there are no significant</w:t>
+      </w:r>
+      <w:r>
+        <w:t xml:space="preserve"> changes in the churn rate with respect to the contact year, quarter or month.</w:t>
+      </w:r>
+    </w:p>
+    <w:p>
+      <w:pPr>
+        <w:jc w:val="both"/>
+      </w:pPr>
+    </w:p>
+    <w:p>
+      <w:pPr>
+        <w:pStyle w:val="Prrafodelista"/>
+        <w:numPr>
+          <w:ilvl w:val="0"/>
+          <w:numId w:val="1"/>
+        </w:numPr>
+        <w:jc w:val="both"/>
+      </w:pPr>
+      <w:r>
+        <w:rPr>
+          <w:b/>
+          <w:bCs/>
+        </w:rPr>
+        <w:t xml:space="preserve">Last transaction </w:t>
+      </w:r>
+      <w:r>
+        <w:rPr>
+          <w:b/>
+          <w:bCs/>
+        </w:rPr>
+        <w:t xml:space="preserve">date: </w:t>
+      </w:r>
+      <w:r>
+        <w:t>We observe there are no significant</w:t>
+      </w:r>
+      <w:r>
+        <w:t xml:space="preserve"> changes in the churn rate with respect to the </w:t>
+      </w:r>
+      <w:r>
+        <w:t xml:space="preserve">last transaction </w:t>
+      </w:r>
+      <w:r>
+        <w:t>year</w:t>
+      </w:r>
+      <w:r>
+        <w:t xml:space="preserve"> or</w:t>
+      </w:r>
+      <w:r>
+        <w:t xml:space="preserve"> quarter</w:t>
+      </w:r>
+      <w:r>
+        <w:t xml:space="preserve">. However, with respect to the last transaction month, </w:t>
+      </w:r>
+      <w:r>
+        <w:t>in March and August, the percentage of subscribers</w:t>
+      </w:r>
+      <w:r>
+        <w:t xml:space="preserve"> c</w:t>
+      </w:r>
+      <w:r>
+        <w:t>ancelling subscription</w:t>
+      </w:r>
+      <w:r>
+        <w:t xml:space="preserve"> after last transaction is significantly higher. </w:t>
+      </w:r>
+      <w:r>
+        <w:t>I</w:t>
+      </w:r>
+      <w:r>
+        <w:t>n</w:t>
+      </w:r>
+      <w:r>
+        <w:t xml:space="preserve"> March</w:t>
+      </w:r>
+      <w:r>
+        <w:t>, it may happen that t</w:t>
+      </w:r>
+      <w:r>
+        <w:t>he weathe</w:t>
+      </w:r>
+      <w:r>
+        <w:t>r s</w:t>
+      </w:r>
+      <w:r>
+        <w:t>tarts getting</w:t>
+      </w:r>
+      <w:r>
+        <w:t xml:space="preserve"> b</w:t>
+      </w:r>
+      <w:r>
+        <w:t>etter</w:t>
+      </w:r>
+      <w:r>
+        <w:t xml:space="preserve"> and p</w:t>
+      </w:r>
+      <w:r>
+        <w:t>eople tend to spend less time at home.</w:t>
+      </w:r>
+      <w:r>
+        <w:t xml:space="preserve"> Therefore, they decide to c</w:t>
+      </w:r>
+      <w:r>
+        <w:t>ancel</w:t>
+      </w:r>
+      <w:r>
+        <w:t xml:space="preserve"> </w:t>
+      </w:r>
+      <w:r>
+        <w:t xml:space="preserve">subscription. </w:t>
+      </w:r>
+      <w:r>
+        <w:t xml:space="preserve">Some for August, when there </w:t>
+      </w:r>
+      <w:r>
+        <w:t>is a majority of people who</w:t>
+      </w:r>
+      <w:r>
+        <w:t xml:space="preserve"> g</w:t>
+      </w:r>
+      <w:r>
+        <w:t>o on vacation</w:t>
+      </w:r>
+      <w:r>
+        <w:t xml:space="preserve"> and tend to prefer other ways </w:t>
+      </w:r>
+      <w:r>
+        <w:t>of entertainment</w:t>
+      </w:r>
+      <w:r>
+        <w:t xml:space="preserve">, very often in the outside. </w:t>
+      </w:r>
+      <w:r>
+        <w:t>It might be interesting to consider this stationary behaviour when planning marketing campaigns.</w:t>
+      </w:r>
+    </w:p>
+    <w:p>
+      <w:pPr>
+        <w:pStyle w:val="Prrafodelista"/>
+      </w:pPr>
+    </w:p>
+    <w:p/>
+    <w:p>
+      <w:pPr>
         <w:jc w:val="both"/>
       </w:pPr>
     </w:p>

</xml_diff>

<commit_message>
The file amazon_churn_descriptive_analysis_num.xlsx is created to include bivariant analysis of numerical columns vs Churn Label. Descriptive Data Analysis Notes.docx is completed. // Se crea el archivo amazon_churn_descriptive_analysis_num.xlsx para incluir el análisis bivariante sobre columnas numéricas frente a Churn Label. El archivo Descriptive Data Analysis Notes se completa con esta info.
</commit_message>
<xml_diff>
--- a/3_Descriptive Data Analysis Notes.docx
+++ b/3_Descriptive Data Analysis Notes.docx
@@ -70,8 +70,13 @@
       <w:pPr>
         <w:pStyle w:val="Ttulo2"/>
       </w:pPr>
-      <w:r>
-        <w:t>Descriptive analysis</w:t>
+      <w:proofErr w:type="spellStart"/>
+      <w:r>
+        <w:t>Unvariant</w:t>
+      </w:r>
+      <w:proofErr w:type="spellEnd"/>
+      <w:r>
+        <w:t xml:space="preserve"> analysis</w:t>
       </w:r>
       <w:r>
         <w:t xml:space="preserve">: Insights </w:t>
@@ -1545,17 +1550,6 @@
     </w:p>
     <w:p>
       <w:pPr>
-        <w:pStyle w:val="Prrafodelista"/>
-        <w:jc w:val="both"/>
-        <w:rPr>
-          <w:b/>
-          <w:bCs/>
-        </w:rPr>
-      </w:pPr>
-    </w:p>
-    <w:p>
-      <w:pPr>
-        <w:pStyle w:val="Prrafodelista"/>
         <w:jc w:val="both"/>
         <w:rPr>
           <w:b/>
@@ -1568,13 +1562,10 @@
         <w:pStyle w:val="Ttulo2"/>
       </w:pPr>
       <w:r>
-        <w:t xml:space="preserve">Descriptive analysis: Insights on </w:t>
-      </w:r>
-      <w:r>
-        <w:t>categorical</w:t>
-      </w:r>
-      <w:r>
-        <w:t xml:space="preserve"> columns </w:t>
+        <w:t>Bivariant</w:t>
+      </w:r>
+      <w:r>
+        <w:t xml:space="preserve"> analysis: Insights on categorical columns </w:t>
       </w:r>
     </w:p>
     <w:p>
@@ -1818,7 +1809,23 @@
           <w:b/>
           <w:bCs/>
         </w:rPr>
-        <w:t xml:space="preserve">Device protection &amp; Online BackUp: </w:t>
+        <w:t xml:space="preserve">Device protection &amp; Online </w:t>
+      </w:r>
+      <w:proofErr w:type="spellStart"/>
+      <w:r>
+        <w:rPr>
+          <w:b/>
+          <w:bCs/>
+        </w:rPr>
+        <w:t>BackUp</w:t>
+      </w:r>
+      <w:proofErr w:type="spellEnd"/>
+      <w:r>
+        <w:rPr>
+          <w:b/>
+          <w:bCs/>
+        </w:rPr>
+        <w:t xml:space="preserve">: </w:t>
       </w:r>
       <w:r>
         <w:t xml:space="preserve">subscribers paying for this service are more likely to maintain the membership. This might be due to the feel of security when they acquire this particular service. </w:t>
@@ -2144,13 +2151,7 @@
         <w:t>In this case</w:t>
       </w:r>
       <w:r>
-        <w:t>,</w:t>
-      </w:r>
-      <w:r>
-        <w:t xml:space="preserve"> as before, </w:t>
-      </w:r>
-      <w:r>
-        <w:t>w</w:t>
+        <w:t>, as before, w</w:t>
       </w:r>
       <w:r>
         <w:t>e have analys</w:t>
@@ -2168,13 +2169,7 @@
         <w:t>ach</w:t>
       </w:r>
       <w:r>
-        <w:t xml:space="preserve"> </w:t>
-      </w:r>
-      <w:r>
-        <w:t>churn reason</w:t>
-      </w:r>
-      <w:r>
-        <w:t xml:space="preserve"> w</w:t>
+        <w:t xml:space="preserve"> churn reason w</w:t>
       </w:r>
       <w:r>
         <w:t xml:space="preserve">ithin the total subscribers </w:t>
@@ -2236,10 +2231,7 @@
         <w:t>Customer segment</w:t>
       </w:r>
       <w:r>
-        <w:t xml:space="preserve">: </w:t>
-      </w:r>
-      <w:r>
-        <w:t>it does not appear to be a determinant factor for churn rate.</w:t>
+        <w:t>: it does not appear to be a determinant factor for churn rate.</w:t>
       </w:r>
     </w:p>
     <w:p>
@@ -2264,10 +2256,7 @@
         <w:t>Preferred contact method</w:t>
       </w:r>
       <w:r>
-        <w:t xml:space="preserve">: </w:t>
-      </w:r>
-      <w:r>
-        <w:t>it does not appear to be a determinant factor for churn rate.</w:t>
+        <w:t>: it does not appear to be a determinant factor for churn rate.</w:t>
       </w:r>
     </w:p>
     <w:p>
@@ -2304,13 +2293,7 @@
         <w:t>he fact that we have applied or not a discount to our subscribers is not a</w:t>
       </w:r>
       <w:r>
-        <w:t xml:space="preserve"> </w:t>
-      </w:r>
-      <w:r>
-        <w:t>determinant factor for churn rate.</w:t>
-      </w:r>
-      <w:r>
-        <w:t xml:space="preserve"> </w:t>
+        <w:t xml:space="preserve"> determinant factor for churn rate. </w:t>
       </w:r>
       <w:r>
         <w:t>Discounts</w:t>
@@ -2341,13 +2324,34 @@
         <w:pStyle w:val="Ttulo2"/>
       </w:pPr>
       <w:r>
-        <w:t xml:space="preserve">Descriptive analysis: Insights on </w:t>
-      </w:r>
-      <w:r>
-        <w:t>date</w:t>
-      </w:r>
-      <w:r>
-        <w:t xml:space="preserve"> columns </w:t>
+        <w:t>Bivariant analysis</w:t>
+      </w:r>
+      <w:r>
+        <w:t xml:space="preserve">: Insights on date columns </w:t>
+      </w:r>
+    </w:p>
+    <w:p/>
+    <w:p>
+      <w:pPr>
+        <w:jc w:val="both"/>
+      </w:pPr>
+      <w:r>
+        <w:t xml:space="preserve">In order to extract valuable insights from </w:t>
+      </w:r>
+      <w:r>
+        <w:t xml:space="preserve">date </w:t>
+      </w:r>
+      <w:r>
+        <w:t xml:space="preserve">columns, we created dynamic contingency tables that enabled us to compare each </w:t>
+      </w:r>
+      <w:r>
+        <w:t xml:space="preserve">date </w:t>
+      </w:r>
+      <w:r>
+        <w:t>variable with our key column, Churn Label</w:t>
+      </w:r>
+      <w:r>
+        <w:t>:</w:t>
       </w:r>
     </w:p>
     <w:p/>
@@ -2396,14 +2400,7 @@
           <w:b/>
           <w:bCs/>
         </w:rPr>
-        <w:t xml:space="preserve">Last transaction </w:t>
-      </w:r>
-      <w:r>
-        <w:rPr>
-          <w:b/>
-          <w:bCs/>
-        </w:rPr>
-        <w:t xml:space="preserve">date: </w:t>
+        <w:t xml:space="preserve">Last transaction date: </w:t>
       </w:r>
       <w:r>
         <w:t>We observe there are no significant</w:t>
@@ -2513,11 +2510,1450 @@
         <w:pStyle w:val="Prrafodelista"/>
       </w:pPr>
     </w:p>
-    <w:p/>
-    <w:p>
-      <w:pPr>
-        <w:jc w:val="both"/>
-      </w:pPr>
+    <w:p>
+      <w:pPr>
+        <w:pStyle w:val="Ttulo2"/>
+      </w:pPr>
+      <w:r>
+        <w:t xml:space="preserve">Bivariant analysis: Insights on numeric columns </w:t>
+      </w:r>
+    </w:p>
+    <w:p>
+      <w:pPr>
+        <w:jc w:val="both"/>
+      </w:pPr>
+    </w:p>
+    <w:p>
+      <w:pPr>
+        <w:jc w:val="both"/>
+      </w:pPr>
+      <w:r>
+        <w:t xml:space="preserve">Once we had performed </w:t>
+      </w:r>
+      <w:r>
+        <w:t>uni</w:t>
+      </w:r>
+      <w:r>
+        <w:t>variant analysis on numeric columns,</w:t>
+      </w:r>
+      <w:r>
+        <w:t xml:space="preserve"> we went </w:t>
+      </w:r>
+      <w:r>
+        <w:t>further and compare</w:t>
+      </w:r>
+      <w:r>
+        <w:t>d</w:t>
+      </w:r>
+      <w:r>
+        <w:t xml:space="preserve"> those variables with the target column Churn Label. In this way, we wanted to extract valuable insights on how numerical variables</w:t>
+      </w:r>
+      <w:r>
+        <w:t xml:space="preserve"> related with the churn rate. For this purpose, we created pivot tables and pivot plots.</w:t>
+      </w:r>
+    </w:p>
+    <w:p>
+      <w:pPr>
+        <w:pStyle w:val="Prrafodelista"/>
+        <w:numPr>
+          <w:ilvl w:val="0"/>
+          <w:numId w:val="1"/>
+        </w:numPr>
+        <w:jc w:val="both"/>
+      </w:pPr>
+      <w:r>
+        <w:rPr>
+          <w:b/>
+          <w:bCs/>
+        </w:rPr>
+        <w:lastRenderedPageBreak/>
+        <w:t>Account length (months):</w:t>
+      </w:r>
+      <w:r>
+        <w:t xml:space="preserve"> </w:t>
+      </w:r>
+      <w:r>
+        <w:t>we observe</w:t>
+      </w:r>
+      <w:r>
+        <w:t>d</w:t>
+      </w:r>
+      <w:r>
+        <w:t xml:space="preserve"> the </w:t>
+      </w:r>
+      <w:r>
+        <w:t xml:space="preserve">older </w:t>
+      </w:r>
+      <w:r>
+        <w:t>the</w:t>
+      </w:r>
+      <w:r>
+        <w:t xml:space="preserve"> subscriber’s account, the lower the churn rate (lower possibility to cancel subscription). Moreover, subscribers with account lengths between </w:t>
+      </w:r>
+      <w:r>
+        <w:t xml:space="preserve">1 – 5 months, have more possibilities to cancel subscription than to continue in the service. </w:t>
+      </w:r>
+      <w:r>
+        <w:rPr>
+          <w:highlight w:val="blue"/>
+        </w:rPr>
+        <w:t>We would</w:t>
+      </w:r>
+      <w:r>
+        <w:rPr>
+          <w:highlight w:val="blue"/>
+        </w:rPr>
+        <w:t xml:space="preserve"> highly </w:t>
+      </w:r>
+      <w:r>
+        <w:rPr>
+          <w:highlight w:val="blue"/>
+        </w:rPr>
+        <w:t>recommend to promote some kind</w:t>
+      </w:r>
+      <w:r>
+        <w:rPr>
+          <w:highlight w:val="blue"/>
+        </w:rPr>
+        <w:t xml:space="preserve"> of </w:t>
+      </w:r>
+      <w:r>
+        <w:rPr>
+          <w:highlight w:val="blue"/>
+        </w:rPr>
+        <w:t>benefit plans</w:t>
+      </w:r>
+      <w:r>
+        <w:rPr>
+          <w:highlight w:val="blue"/>
+        </w:rPr>
+        <w:t xml:space="preserve"> for</w:t>
+      </w:r>
+      <w:r>
+        <w:rPr>
+          <w:highlight w:val="blue"/>
+        </w:rPr>
+        <w:t xml:space="preserve"> loyal customers </w:t>
+      </w:r>
+      <w:r>
+        <w:rPr>
+          <w:highlight w:val="blue"/>
+        </w:rPr>
+        <w:t>to encourage</w:t>
+      </w:r>
+      <w:r>
+        <w:rPr>
+          <w:highlight w:val="blue"/>
+        </w:rPr>
+        <w:t xml:space="preserve"> k</w:t>
+      </w:r>
+      <w:r>
+        <w:rPr>
+          <w:highlight w:val="blue"/>
+        </w:rPr>
+        <w:t>eep</w:t>
+      </w:r>
+      <w:r>
+        <w:rPr>
+          <w:highlight w:val="blue"/>
+        </w:rPr>
+        <w:t>ing</w:t>
+      </w:r>
+      <w:r>
+        <w:rPr>
+          <w:highlight w:val="blue"/>
+        </w:rPr>
+        <w:t xml:space="preserve"> the </w:t>
+      </w:r>
+      <w:r>
+        <w:rPr>
+          <w:highlight w:val="blue"/>
+        </w:rPr>
+        <w:t>membership.</w:t>
+      </w:r>
+    </w:p>
+    <w:p>
+      <w:pPr>
+        <w:pStyle w:val="Prrafodelista"/>
+        <w:jc w:val="both"/>
+        <w:rPr>
+          <w:b/>
+          <w:bCs/>
+        </w:rPr>
+      </w:pPr>
+    </w:p>
+    <w:p>
+      <w:pPr>
+        <w:pStyle w:val="Prrafodelista"/>
+        <w:jc w:val="both"/>
+      </w:pPr>
+      <w:r>
+        <w:rPr>
+          <w:noProof/>
+        </w:rPr>
+        <w:drawing>
+          <wp:inline distT="0" distB="0" distL="0" distR="0" wp14:anchorId="6548CB06" wp14:editId="6329734A">
+            <wp:extent cx="4963885" cy="1473184"/>
+            <wp:effectExtent l="0" t="0" r="0" b="0"/>
+            <wp:docPr id="1475337560" name="Imagen 1"/>
+            <wp:cNvGraphicFramePr>
+              <a:graphicFrameLocks xmlns:a="http://schemas.openxmlformats.org/drawingml/2006/main" noChangeAspect="1"/>
+            </wp:cNvGraphicFramePr>
+            <a:graphic xmlns:a="http://schemas.openxmlformats.org/drawingml/2006/main">
+              <a:graphicData uri="http://schemas.openxmlformats.org/drawingml/2006/picture">
+                <pic:pic xmlns:pic="http://schemas.openxmlformats.org/drawingml/2006/picture">
+                  <pic:nvPicPr>
+                    <pic:cNvPr id="0" name="Picture 2"/>
+                    <pic:cNvPicPr>
+                      <a:picLocks noChangeAspect="1" noChangeArrowheads="1"/>
+                    </pic:cNvPicPr>
+                  </pic:nvPicPr>
+                  <pic:blipFill>
+                    <a:blip r:embed="rId5" cstate="print">
+                      <a:extLst>
+                        <a:ext uri="{28A0092B-C50C-407E-A947-70E740481C1C}">
+                          <a14:useLocalDpi xmlns:a14="http://schemas.microsoft.com/office/drawing/2010/main" val="0"/>
+                        </a:ext>
+                      </a:extLst>
+                    </a:blip>
+                    <a:srcRect/>
+                    <a:stretch>
+                      <a:fillRect/>
+                    </a:stretch>
+                  </pic:blipFill>
+                  <pic:spPr bwMode="auto">
+                    <a:xfrm>
+                      <a:off x="0" y="0"/>
+                      <a:ext cx="5020894" cy="1490103"/>
+                    </a:xfrm>
+                    <a:prstGeom prst="rect">
+                      <a:avLst/>
+                    </a:prstGeom>
+                    <a:noFill/>
+                  </pic:spPr>
+                </pic:pic>
+              </a:graphicData>
+            </a:graphic>
+          </wp:inline>
+        </w:drawing>
+      </w:r>
+    </w:p>
+    <w:p>
+      <w:pPr>
+        <w:pStyle w:val="Prrafodelista"/>
+        <w:jc w:val="both"/>
+      </w:pPr>
+    </w:p>
+    <w:p>
+      <w:pPr>
+        <w:pStyle w:val="Prrafodelista"/>
+        <w:numPr>
+          <w:ilvl w:val="0"/>
+          <w:numId w:val="1"/>
+        </w:numPr>
+        <w:jc w:val="both"/>
+      </w:pPr>
+      <w:r>
+        <w:rPr>
+          <w:b/>
+          <w:bCs/>
+        </w:rPr>
+        <w:t>Customer Service Calls:</w:t>
+      </w:r>
+      <w:r>
+        <w:t xml:space="preserve"> the greater the number of calls to customer service, the higher the probability to cancel the membership.</w:t>
+      </w:r>
+      <w:r>
+        <w:t xml:space="preserve"> Particularly significant is the pattern change when customers call more than 2 times: the probability of cancelling the subscription increases by a 50% and keeping the membership turns to be the less probable scenario.</w:t>
+      </w:r>
+      <w:r>
+        <w:t xml:space="preserve"> Therefore, </w:t>
+      </w:r>
+      <w:r>
+        <w:rPr>
+          <w:highlight w:val="blue"/>
+        </w:rPr>
+        <w:t>once the customer has called the service, it is critical that the issue gets resolved in a maximum of 2 calls, moment from which the customer very probably gets annoyed and tends to cancel the subscription.</w:t>
+      </w:r>
+    </w:p>
+    <w:p>
+      <w:pPr>
+        <w:pStyle w:val="Prrafodelista"/>
+      </w:pPr>
+    </w:p>
+    <w:p>
+      <w:pPr>
+        <w:pStyle w:val="Prrafodelista"/>
+      </w:pPr>
+      <w:r>
+        <w:rPr>
+          <w:noProof/>
+        </w:rPr>
+        <w:drawing>
+          <wp:inline distT="0" distB="0" distL="0" distR="0" wp14:anchorId="3ADB2C93" wp14:editId="6D153F47">
+            <wp:extent cx="4949825" cy="1440719"/>
+            <wp:effectExtent l="0" t="0" r="3175" b="7620"/>
+            <wp:docPr id="1069221903" name="Imagen 2"/>
+            <wp:cNvGraphicFramePr>
+              <a:graphicFrameLocks xmlns:a="http://schemas.openxmlformats.org/drawingml/2006/main" noChangeAspect="1"/>
+            </wp:cNvGraphicFramePr>
+            <a:graphic xmlns:a="http://schemas.openxmlformats.org/drawingml/2006/main">
+              <a:graphicData uri="http://schemas.openxmlformats.org/drawingml/2006/picture">
+                <pic:pic xmlns:pic="http://schemas.openxmlformats.org/drawingml/2006/picture">
+                  <pic:nvPicPr>
+                    <pic:cNvPr id="0" name="Picture 3"/>
+                    <pic:cNvPicPr>
+                      <a:picLocks noChangeAspect="1" noChangeArrowheads="1"/>
+                    </pic:cNvPicPr>
+                  </pic:nvPicPr>
+                  <pic:blipFill>
+                    <a:blip r:embed="rId6" cstate="print">
+                      <a:extLst>
+                        <a:ext uri="{28A0092B-C50C-407E-A947-70E740481C1C}">
+                          <a14:useLocalDpi xmlns:a14="http://schemas.microsoft.com/office/drawing/2010/main" val="0"/>
+                        </a:ext>
+                      </a:extLst>
+                    </a:blip>
+                    <a:srcRect/>
+                    <a:stretch>
+                      <a:fillRect/>
+                    </a:stretch>
+                  </pic:blipFill>
+                  <pic:spPr bwMode="auto">
+                    <a:xfrm>
+                      <a:off x="0" y="0"/>
+                      <a:ext cx="5017234" cy="1460339"/>
+                    </a:xfrm>
+                    <a:prstGeom prst="rect">
+                      <a:avLst/>
+                    </a:prstGeom>
+                    <a:noFill/>
+                  </pic:spPr>
+                </pic:pic>
+              </a:graphicData>
+            </a:graphic>
+          </wp:inline>
+        </w:drawing>
+      </w:r>
+    </w:p>
+    <w:p>
+      <w:pPr>
+        <w:pStyle w:val="Prrafodelista"/>
+      </w:pPr>
+    </w:p>
+    <w:p>
+      <w:pPr>
+        <w:pStyle w:val="Prrafodelista"/>
+        <w:numPr>
+          <w:ilvl w:val="0"/>
+          <w:numId w:val="1"/>
+        </w:numPr>
+        <w:jc w:val="both"/>
+      </w:pPr>
+      <w:r>
+        <w:rPr>
+          <w:b/>
+          <w:bCs/>
+        </w:rPr>
+        <w:t>Average Monthly GB Download:</w:t>
+      </w:r>
+      <w:r>
+        <w:t xml:space="preserve"> there is no significant relationship between the gigabytes downloaded per month and the probability of cancelling the membership. In other words, </w:t>
+      </w:r>
+      <w:r>
+        <w:rPr>
+          <w:highlight w:val="blue"/>
+        </w:rPr>
+        <w:t xml:space="preserve">customer making no use </w:t>
+      </w:r>
+      <w:r>
+        <w:rPr>
+          <w:highlight w:val="blue"/>
+        </w:rPr>
+        <w:t>of this feature have the same probability of cancelling the membership than customers downloading great amounts of gigabytes.</w:t>
+      </w:r>
+    </w:p>
+    <w:p>
+      <w:pPr>
+        <w:pStyle w:val="Prrafodelista"/>
+        <w:jc w:val="both"/>
+        <w:rPr>
+          <w:b/>
+          <w:bCs/>
+        </w:rPr>
+      </w:pPr>
+    </w:p>
+    <w:p>
+      <w:pPr>
+        <w:pStyle w:val="Prrafodelista"/>
+        <w:jc w:val="both"/>
+      </w:pPr>
+      <w:r>
+        <w:rPr>
+          <w:noProof/>
+        </w:rPr>
+        <w:lastRenderedPageBreak/>
+        <w:drawing>
+          <wp:inline distT="0" distB="0" distL="0" distR="0" wp14:anchorId="737601FA" wp14:editId="65B1B262">
+            <wp:extent cx="4991100" cy="1534912"/>
+            <wp:effectExtent l="0" t="0" r="0" b="8255"/>
+            <wp:docPr id="1074334589" name="Imagen 3"/>
+            <wp:cNvGraphicFramePr>
+              <a:graphicFrameLocks xmlns:a="http://schemas.openxmlformats.org/drawingml/2006/main" noChangeAspect="1"/>
+            </wp:cNvGraphicFramePr>
+            <a:graphic xmlns:a="http://schemas.openxmlformats.org/drawingml/2006/main">
+              <a:graphicData uri="http://schemas.openxmlformats.org/drawingml/2006/picture">
+                <pic:pic xmlns:pic="http://schemas.openxmlformats.org/drawingml/2006/picture">
+                  <pic:nvPicPr>
+                    <pic:cNvPr id="0" name="Picture 4"/>
+                    <pic:cNvPicPr>
+                      <a:picLocks noChangeAspect="1" noChangeArrowheads="1"/>
+                    </pic:cNvPicPr>
+                  </pic:nvPicPr>
+                  <pic:blipFill>
+                    <a:blip r:embed="rId7" cstate="print">
+                      <a:extLst>
+                        <a:ext uri="{28A0092B-C50C-407E-A947-70E740481C1C}">
+                          <a14:useLocalDpi xmlns:a14="http://schemas.microsoft.com/office/drawing/2010/main" val="0"/>
+                        </a:ext>
+                      </a:extLst>
+                    </a:blip>
+                    <a:srcRect/>
+                    <a:stretch>
+                      <a:fillRect/>
+                    </a:stretch>
+                  </pic:blipFill>
+                  <pic:spPr bwMode="auto">
+                    <a:xfrm>
+                      <a:off x="0" y="0"/>
+                      <a:ext cx="5043570" cy="1551048"/>
+                    </a:xfrm>
+                    <a:prstGeom prst="rect">
+                      <a:avLst/>
+                    </a:prstGeom>
+                    <a:noFill/>
+                  </pic:spPr>
+                </pic:pic>
+              </a:graphicData>
+            </a:graphic>
+          </wp:inline>
+        </w:drawing>
+      </w:r>
+    </w:p>
+    <w:p>
+      <w:pPr>
+        <w:pStyle w:val="Prrafodelista"/>
+      </w:pPr>
+    </w:p>
+    <w:p>
+      <w:pPr>
+        <w:pStyle w:val="Prrafodelista"/>
+        <w:numPr>
+          <w:ilvl w:val="0"/>
+          <w:numId w:val="1"/>
+        </w:numPr>
+        <w:jc w:val="both"/>
+      </w:pPr>
+      <w:r>
+        <w:rPr>
+          <w:b/>
+          <w:bCs/>
+        </w:rPr>
+        <w:t>Extra Data Charges:</w:t>
+      </w:r>
+      <w:r>
+        <w:t xml:space="preserve"> the vast majority of subscribers (90% approx.) do not have extra data charges. Therefore, in this case, the only interesting analysis would be to focus on the remaining 10%. After filtering, we observe there is significant relationship between the variables</w:t>
+      </w:r>
+      <w:r>
+        <w:t>, however, there is</w:t>
+      </w:r>
+      <w:r>
+        <w:t xml:space="preserve"> not enough data per segment to establish strong conclusions on this particular </w:t>
+      </w:r>
+      <w:r>
+        <w:t>case</w:t>
+      </w:r>
+      <w:r>
+        <w:t>.</w:t>
+      </w:r>
+    </w:p>
+    <w:p>
+      <w:pPr>
+        <w:pStyle w:val="Prrafodelista"/>
+        <w:jc w:val="both"/>
+        <w:rPr>
+          <w:b/>
+          <w:bCs/>
+        </w:rPr>
+      </w:pPr>
+    </w:p>
+    <w:p>
+      <w:pPr>
+        <w:pStyle w:val="Prrafodelista"/>
+        <w:jc w:val="both"/>
+      </w:pPr>
+      <w:r>
+        <w:rPr>
+          <w:noProof/>
+        </w:rPr>
+        <w:drawing>
+          <wp:inline distT="0" distB="0" distL="0" distR="0" wp14:anchorId="53B0B18F" wp14:editId="4E9C8546">
+            <wp:extent cx="4915437" cy="1629068"/>
+            <wp:effectExtent l="0" t="0" r="0" b="9525"/>
+            <wp:docPr id="2005251040" name="Imagen 4"/>
+            <wp:cNvGraphicFramePr>
+              <a:graphicFrameLocks xmlns:a="http://schemas.openxmlformats.org/drawingml/2006/main" noChangeAspect="1"/>
+            </wp:cNvGraphicFramePr>
+            <a:graphic xmlns:a="http://schemas.openxmlformats.org/drawingml/2006/main">
+              <a:graphicData uri="http://schemas.openxmlformats.org/drawingml/2006/picture">
+                <pic:pic xmlns:pic="http://schemas.openxmlformats.org/drawingml/2006/picture">
+                  <pic:nvPicPr>
+                    <pic:cNvPr id="0" name="Picture 5"/>
+                    <pic:cNvPicPr>
+                      <a:picLocks noChangeAspect="1" noChangeArrowheads="1"/>
+                    </pic:cNvPicPr>
+                  </pic:nvPicPr>
+                  <pic:blipFill>
+                    <a:blip r:embed="rId8" cstate="print">
+                      <a:extLst>
+                        <a:ext uri="{28A0092B-C50C-407E-A947-70E740481C1C}">
+                          <a14:useLocalDpi xmlns:a14="http://schemas.microsoft.com/office/drawing/2010/main" val="0"/>
+                        </a:ext>
+                      </a:extLst>
+                    </a:blip>
+                    <a:srcRect/>
+                    <a:stretch>
+                      <a:fillRect/>
+                    </a:stretch>
+                  </pic:blipFill>
+                  <pic:spPr bwMode="auto">
+                    <a:xfrm>
+                      <a:off x="0" y="0"/>
+                      <a:ext cx="4963536" cy="1645009"/>
+                    </a:xfrm>
+                    <a:prstGeom prst="rect">
+                      <a:avLst/>
+                    </a:prstGeom>
+                    <a:noFill/>
+                  </pic:spPr>
+                </pic:pic>
+              </a:graphicData>
+            </a:graphic>
+          </wp:inline>
+        </w:drawing>
+      </w:r>
+    </w:p>
+    <w:p>
+      <w:pPr>
+        <w:pStyle w:val="Prrafodelista"/>
+      </w:pPr>
+    </w:p>
+    <w:p>
+      <w:pPr>
+        <w:pStyle w:val="Prrafodelista"/>
+      </w:pPr>
+      <w:r>
+        <w:rPr>
+          <w:noProof/>
+        </w:rPr>
+        <w:drawing>
+          <wp:inline distT="0" distB="0" distL="0" distR="0" wp14:anchorId="5300AD9D" wp14:editId="061746D3">
+            <wp:extent cx="4917259" cy="1630482"/>
+            <wp:effectExtent l="0" t="0" r="0" b="8255"/>
+            <wp:docPr id="915575375" name="Imagen 6"/>
+            <wp:cNvGraphicFramePr>
+              <a:graphicFrameLocks xmlns:a="http://schemas.openxmlformats.org/drawingml/2006/main" noChangeAspect="1"/>
+            </wp:cNvGraphicFramePr>
+            <a:graphic xmlns:a="http://schemas.openxmlformats.org/drawingml/2006/main">
+              <a:graphicData uri="http://schemas.openxmlformats.org/drawingml/2006/picture">
+                <pic:pic xmlns:pic="http://schemas.openxmlformats.org/drawingml/2006/picture">
+                  <pic:nvPicPr>
+                    <pic:cNvPr id="0" name="Picture 7"/>
+                    <pic:cNvPicPr>
+                      <a:picLocks noChangeAspect="1" noChangeArrowheads="1"/>
+                    </pic:cNvPicPr>
+                  </pic:nvPicPr>
+                  <pic:blipFill>
+                    <a:blip r:embed="rId9" cstate="print">
+                      <a:extLst>
+                        <a:ext uri="{28A0092B-C50C-407E-A947-70E740481C1C}">
+                          <a14:useLocalDpi xmlns:a14="http://schemas.microsoft.com/office/drawing/2010/main" val="0"/>
+                        </a:ext>
+                      </a:extLst>
+                    </a:blip>
+                    <a:srcRect/>
+                    <a:stretch>
+                      <a:fillRect/>
+                    </a:stretch>
+                  </pic:blipFill>
+                  <pic:spPr bwMode="auto">
+                    <a:xfrm>
+                      <a:off x="0" y="0"/>
+                      <a:ext cx="4961745" cy="1645233"/>
+                    </a:xfrm>
+                    <a:prstGeom prst="rect">
+                      <a:avLst/>
+                    </a:prstGeom>
+                    <a:noFill/>
+                  </pic:spPr>
+                </pic:pic>
+              </a:graphicData>
+            </a:graphic>
+          </wp:inline>
+        </w:drawing>
+      </w:r>
+    </w:p>
+    <w:p>
+      <w:pPr>
+        <w:pStyle w:val="Prrafodelista"/>
+      </w:pPr>
+    </w:p>
+    <w:p>
+      <w:pPr>
+        <w:pStyle w:val="Prrafodelista"/>
+        <w:numPr>
+          <w:ilvl w:val="0"/>
+          <w:numId w:val="1"/>
+        </w:numPr>
+        <w:jc w:val="both"/>
+      </w:pPr>
+      <w:r>
+        <w:rPr>
+          <w:b/>
+          <w:bCs/>
+        </w:rPr>
+        <w:t>Age</w:t>
+      </w:r>
+      <w:r>
+        <w:t xml:space="preserve">: </w:t>
+      </w:r>
+      <w:r>
+        <w:rPr>
+          <w:highlight w:val="blue"/>
+        </w:rPr>
+        <w:t>churn rates keep constant (approx. 24%) until subscribers reach the senior group, when the probability of cancelling subscription starts increasing significantly</w:t>
+      </w:r>
+      <w:r>
+        <w:rPr>
+          <w:highlight w:val="blue"/>
+        </w:rPr>
+        <w:t>. This c</w:t>
+      </w:r>
+      <w:r>
+        <w:rPr>
+          <w:highlight w:val="blue"/>
+        </w:rPr>
+        <w:t>ould</w:t>
+      </w:r>
+      <w:r>
+        <w:rPr>
+          <w:highlight w:val="blue"/>
+        </w:rPr>
+        <w:t xml:space="preserve"> be related with two issues: the</w:t>
+      </w:r>
+      <w:r>
+        <w:rPr>
+          <w:highlight w:val="blue"/>
+        </w:rPr>
+        <w:t xml:space="preserve"> majority of</w:t>
+      </w:r>
+      <w:r>
+        <w:rPr>
+          <w:highlight w:val="blue"/>
+        </w:rPr>
+        <w:t xml:space="preserve"> audiovisual content that is offered does not suit</w:t>
+      </w:r>
+      <w:r>
+        <w:rPr>
+          <w:highlight w:val="blue"/>
+        </w:rPr>
+        <w:t xml:space="preserve"> elder people</w:t>
+      </w:r>
+      <w:r>
+        <w:rPr>
+          <w:highlight w:val="blue"/>
+        </w:rPr>
+        <w:t xml:space="preserve"> or the platform lacks accessibility f</w:t>
+      </w:r>
+      <w:r>
+        <w:rPr>
+          <w:highlight w:val="blue"/>
+        </w:rPr>
+        <w:t>or this age group</w:t>
+      </w:r>
+      <w:r>
+        <w:rPr>
+          <w:highlight w:val="blue"/>
+        </w:rPr>
+        <w:t>.</w:t>
+      </w:r>
+      <w:r>
+        <w:t xml:space="preserve"> </w:t>
+      </w:r>
+      <w:r>
+        <w:t>It would be interesting to further investigate the reason why elder people cancel the subscription and, maybe, launch a specific marketing campaign for seniors applying strategies to reduce their churn rates.</w:t>
+      </w:r>
+    </w:p>
+    <w:p>
+      <w:pPr>
+        <w:pStyle w:val="Prrafodelista"/>
+        <w:jc w:val="both"/>
+        <w:rPr>
+          <w:b/>
+          <w:bCs/>
+        </w:rPr>
+      </w:pPr>
+    </w:p>
+    <w:p>
+      <w:pPr>
+        <w:pStyle w:val="Prrafodelista"/>
+        <w:jc w:val="both"/>
+      </w:pPr>
+      <w:r>
+        <w:rPr>
+          <w:noProof/>
+        </w:rPr>
+        <w:lastRenderedPageBreak/>
+        <w:drawing>
+          <wp:inline distT="0" distB="0" distL="0" distR="0" wp14:anchorId="38C3D5E8" wp14:editId="4EE3C0D5">
+            <wp:extent cx="5029200" cy="1498386"/>
+            <wp:effectExtent l="0" t="0" r="0" b="6985"/>
+            <wp:docPr id="32909831" name="Imagen 7"/>
+            <wp:cNvGraphicFramePr>
+              <a:graphicFrameLocks xmlns:a="http://schemas.openxmlformats.org/drawingml/2006/main" noChangeAspect="1"/>
+            </wp:cNvGraphicFramePr>
+            <a:graphic xmlns:a="http://schemas.openxmlformats.org/drawingml/2006/main">
+              <a:graphicData uri="http://schemas.openxmlformats.org/drawingml/2006/picture">
+                <pic:pic xmlns:pic="http://schemas.openxmlformats.org/drawingml/2006/picture">
+                  <pic:nvPicPr>
+                    <pic:cNvPr id="0" name="Picture 8"/>
+                    <pic:cNvPicPr>
+                      <a:picLocks noChangeAspect="1" noChangeArrowheads="1"/>
+                    </pic:cNvPicPr>
+                  </pic:nvPicPr>
+                  <pic:blipFill>
+                    <a:blip r:embed="rId10" cstate="print">
+                      <a:extLst>
+                        <a:ext uri="{28A0092B-C50C-407E-A947-70E740481C1C}">
+                          <a14:useLocalDpi xmlns:a14="http://schemas.microsoft.com/office/drawing/2010/main" val="0"/>
+                        </a:ext>
+                      </a:extLst>
+                    </a:blip>
+                    <a:srcRect/>
+                    <a:stretch>
+                      <a:fillRect/>
+                    </a:stretch>
+                  </pic:blipFill>
+                  <pic:spPr bwMode="auto">
+                    <a:xfrm>
+                      <a:off x="0" y="0"/>
+                      <a:ext cx="5067293" cy="1509735"/>
+                    </a:xfrm>
+                    <a:prstGeom prst="rect">
+                      <a:avLst/>
+                    </a:prstGeom>
+                    <a:noFill/>
+                  </pic:spPr>
+                </pic:pic>
+              </a:graphicData>
+            </a:graphic>
+          </wp:inline>
+        </w:drawing>
+      </w:r>
+    </w:p>
+    <w:p>
+      <w:pPr>
+        <w:pStyle w:val="Prrafodelista"/>
+        <w:jc w:val="both"/>
+      </w:pPr>
+    </w:p>
+    <w:p>
+      <w:pPr>
+        <w:pStyle w:val="Prrafodelista"/>
+        <w:numPr>
+          <w:ilvl w:val="0"/>
+          <w:numId w:val="1"/>
+        </w:numPr>
+        <w:jc w:val="both"/>
+      </w:pPr>
+      <w:r>
+        <w:rPr>
+          <w:b/>
+          <w:bCs/>
+        </w:rPr>
+        <w:t>Number of customers in Group:</w:t>
+      </w:r>
+      <w:r>
+        <w:t xml:space="preserve"> almost the 80% of subscribers pay for an Individual Plan. However, that is the</w:t>
+      </w:r>
+      <w:r>
+        <w:t xml:space="preserve"> plan with higher churn rates (32.76%). </w:t>
+      </w:r>
+      <w:r>
+        <w:rPr>
+          <w:highlight w:val="blue"/>
+        </w:rPr>
+        <w:t>The probability of cancelling subscription decreases abruptly (down to approx. 6%) if the subscriber pays for a Family Plan, no matter how many customers integrate the family plan.</w:t>
+      </w:r>
+      <w:r>
+        <w:t xml:space="preserve"> The main reason for these patterns </w:t>
+      </w:r>
+      <w:r>
+        <w:rPr>
+          <w:highlight w:val="blue"/>
+        </w:rPr>
+        <w:t>might be related with the compromise that subscribers</w:t>
+      </w:r>
+      <w:r>
+        <w:rPr>
+          <w:highlight w:val="blue"/>
+        </w:rPr>
+        <w:t xml:space="preserve"> feel </w:t>
+      </w:r>
+      <w:r>
+        <w:rPr>
+          <w:highlight w:val="blue"/>
+        </w:rPr>
+        <w:t>when paying for a Family plan</w:t>
+      </w:r>
+      <w:r>
+        <w:t xml:space="preserve">, preferring to maintain subscription if one of the group wants to keep enjoying the service.  </w:t>
+      </w:r>
+      <w:r>
+        <w:rPr>
+          <w:highlight w:val="blue"/>
+        </w:rPr>
+        <w:t>It is highly recommended to foster Family Plans rather than individual plans to reduce general churn rates.</w:t>
+      </w:r>
+    </w:p>
+    <w:p>
+      <w:pPr>
+        <w:pStyle w:val="Prrafodelista"/>
+        <w:jc w:val="both"/>
+      </w:pPr>
+    </w:p>
+    <w:p>
+      <w:pPr>
+        <w:pStyle w:val="Prrafodelista"/>
+        <w:jc w:val="both"/>
+      </w:pPr>
+      <w:r>
+        <w:rPr>
+          <w:noProof/>
+        </w:rPr>
+        <w:drawing>
+          <wp:inline distT="0" distB="0" distL="0" distR="0" wp14:anchorId="6647D561" wp14:editId="5D15ADCF">
+            <wp:extent cx="5044594" cy="1544782"/>
+            <wp:effectExtent l="0" t="0" r="3810" b="0"/>
+            <wp:docPr id="373466968" name="Imagen 9"/>
+            <wp:cNvGraphicFramePr>
+              <a:graphicFrameLocks xmlns:a="http://schemas.openxmlformats.org/drawingml/2006/main" noChangeAspect="1"/>
+            </wp:cNvGraphicFramePr>
+            <a:graphic xmlns:a="http://schemas.openxmlformats.org/drawingml/2006/main">
+              <a:graphicData uri="http://schemas.openxmlformats.org/drawingml/2006/picture">
+                <pic:pic xmlns:pic="http://schemas.openxmlformats.org/drawingml/2006/picture">
+                  <pic:nvPicPr>
+                    <pic:cNvPr id="0" name="Picture 10"/>
+                    <pic:cNvPicPr>
+                      <a:picLocks noChangeAspect="1" noChangeArrowheads="1"/>
+                    </pic:cNvPicPr>
+                  </pic:nvPicPr>
+                  <pic:blipFill>
+                    <a:blip r:embed="rId11" cstate="print">
+                      <a:extLst>
+                        <a:ext uri="{28A0092B-C50C-407E-A947-70E740481C1C}">
+                          <a14:useLocalDpi xmlns:a14="http://schemas.microsoft.com/office/drawing/2010/main" val="0"/>
+                        </a:ext>
+                      </a:extLst>
+                    </a:blip>
+                    <a:srcRect/>
+                    <a:stretch>
+                      <a:fillRect/>
+                    </a:stretch>
+                  </pic:blipFill>
+                  <pic:spPr bwMode="auto">
+                    <a:xfrm>
+                      <a:off x="0" y="0"/>
+                      <a:ext cx="5088738" cy="1558300"/>
+                    </a:xfrm>
+                    <a:prstGeom prst="rect">
+                      <a:avLst/>
+                    </a:prstGeom>
+                    <a:noFill/>
+                  </pic:spPr>
+                </pic:pic>
+              </a:graphicData>
+            </a:graphic>
+          </wp:inline>
+        </w:drawing>
+      </w:r>
+    </w:p>
+    <w:p>
+      <w:pPr>
+        <w:pStyle w:val="Prrafodelista"/>
+        <w:jc w:val="both"/>
+        <w:rPr>
+          <w:b/>
+          <w:bCs/>
+        </w:rPr>
+      </w:pPr>
+    </w:p>
+    <w:p>
+      <w:pPr>
+        <w:pStyle w:val="Prrafodelista"/>
+        <w:numPr>
+          <w:ilvl w:val="0"/>
+          <w:numId w:val="1"/>
+        </w:numPr>
+        <w:jc w:val="both"/>
+      </w:pPr>
+      <w:r>
+        <w:rPr>
+          <w:b/>
+          <w:bCs/>
+        </w:rPr>
+        <w:t xml:space="preserve">Monthly Charges (USD): </w:t>
+      </w:r>
+      <w:r>
+        <w:rPr>
+          <w:highlight w:val="blue"/>
+        </w:rPr>
+        <w:t>the greater the monthly charges, the higher the probability of  subscription cancellation</w:t>
+      </w:r>
+      <w:r>
+        <w:t xml:space="preserve"> (t</w:t>
+      </w:r>
+      <w:r>
+        <w:t>his rule is not followed</w:t>
+      </w:r>
+      <w:r>
+        <w:t xml:space="preserve"> for the last two segments, however, those segments represent a tiny proportion of the total subscribers). </w:t>
+      </w:r>
+      <w:r>
+        <w:rPr>
+          <w:highlight w:val="blue"/>
+        </w:rPr>
+        <w:t>C</w:t>
+      </w:r>
+      <w:r>
+        <w:rPr>
+          <w:highlight w:val="blue"/>
+        </w:rPr>
+        <w:t>ustomers paying greater amounts of money</w:t>
+      </w:r>
+      <w:r>
+        <w:rPr>
+          <w:highlight w:val="blue"/>
+        </w:rPr>
+        <w:t xml:space="preserve"> may</w:t>
+      </w:r>
+      <w:r>
+        <w:rPr>
+          <w:highlight w:val="blue"/>
+        </w:rPr>
+        <w:t xml:space="preserve"> keep more track of their expenses and</w:t>
+      </w:r>
+      <w:r>
+        <w:rPr>
+          <w:highlight w:val="blue"/>
+        </w:rPr>
+        <w:t xml:space="preserve"> </w:t>
+      </w:r>
+      <w:r>
+        <w:rPr>
+          <w:highlight w:val="blue"/>
+        </w:rPr>
+        <w:t>evaluate more deeply the quality-price ratio for what they have paid</w:t>
+      </w:r>
+      <w:r>
+        <w:rPr>
+          <w:highlight w:val="blue"/>
+        </w:rPr>
+        <w:t>, finally switching for alternatives. It is recommendable to investigate whether there are significant benefits to those customer paying such quantities for the service and evaluating if they are really worth it.</w:t>
+      </w:r>
+    </w:p>
+    <w:p>
+      <w:pPr>
+        <w:pStyle w:val="Prrafodelista"/>
+        <w:jc w:val="both"/>
+        <w:rPr>
+          <w:b/>
+          <w:bCs/>
+        </w:rPr>
+      </w:pPr>
+    </w:p>
+    <w:p>
+      <w:pPr>
+        <w:pStyle w:val="Prrafodelista"/>
+        <w:jc w:val="both"/>
+      </w:pPr>
+      <w:r>
+        <w:rPr>
+          <w:noProof/>
+        </w:rPr>
+        <w:lastRenderedPageBreak/>
+        <w:drawing>
+          <wp:inline distT="0" distB="0" distL="0" distR="0" wp14:anchorId="76AD3AAE" wp14:editId="066A0B05">
+            <wp:extent cx="4938643" cy="2764972"/>
+            <wp:effectExtent l="0" t="0" r="0" b="0"/>
+            <wp:docPr id="1287038187" name="Imagen 1"/>
+            <wp:cNvGraphicFramePr>
+              <a:graphicFrameLocks xmlns:a="http://schemas.openxmlformats.org/drawingml/2006/main" noChangeAspect="1"/>
+            </wp:cNvGraphicFramePr>
+            <a:graphic xmlns:a="http://schemas.openxmlformats.org/drawingml/2006/main">
+              <a:graphicData uri="http://schemas.openxmlformats.org/drawingml/2006/picture">
+                <pic:pic xmlns:pic="http://schemas.openxmlformats.org/drawingml/2006/picture">
+                  <pic:nvPicPr>
+                    <pic:cNvPr id="0" name="Picture 2"/>
+                    <pic:cNvPicPr>
+                      <a:picLocks noChangeAspect="1" noChangeArrowheads="1"/>
+                    </pic:cNvPicPr>
+                  </pic:nvPicPr>
+                  <pic:blipFill>
+                    <a:blip r:embed="rId12">
+                      <a:extLst>
+                        <a:ext uri="{28A0092B-C50C-407E-A947-70E740481C1C}">
+                          <a14:useLocalDpi xmlns:a14="http://schemas.microsoft.com/office/drawing/2010/main" val="0"/>
+                        </a:ext>
+                      </a:extLst>
+                    </a:blip>
+                    <a:srcRect/>
+                    <a:stretch>
+                      <a:fillRect/>
+                    </a:stretch>
+                  </pic:blipFill>
+                  <pic:spPr bwMode="auto">
+                    <a:xfrm>
+                      <a:off x="0" y="0"/>
+                      <a:ext cx="4961102" cy="2777546"/>
+                    </a:xfrm>
+                    <a:prstGeom prst="rect">
+                      <a:avLst/>
+                    </a:prstGeom>
+                    <a:noFill/>
+                  </pic:spPr>
+                </pic:pic>
+              </a:graphicData>
+            </a:graphic>
+          </wp:inline>
+        </w:drawing>
+      </w:r>
+    </w:p>
+    <w:p>
+      <w:pPr>
+        <w:pStyle w:val="Prrafodelista"/>
+        <w:jc w:val="both"/>
+        <w:rPr>
+          <w:b/>
+          <w:bCs/>
+        </w:rPr>
+      </w:pPr>
+    </w:p>
+    <w:p>
+      <w:pPr>
+        <w:pStyle w:val="Prrafodelista"/>
+        <w:numPr>
+          <w:ilvl w:val="0"/>
+          <w:numId w:val="1"/>
+        </w:numPr>
+        <w:jc w:val="both"/>
+      </w:pPr>
+      <w:r>
+        <w:rPr>
+          <w:b/>
+          <w:bCs/>
+        </w:rPr>
+        <w:t>Total charges (USD):</w:t>
+      </w:r>
+      <w:r>
+        <w:rPr>
+          <w:b/>
+          <w:bCs/>
+        </w:rPr>
+        <w:t xml:space="preserve"> </w:t>
+      </w:r>
+      <w:r>
+        <w:t xml:space="preserve"> we observed the greater the total charges (USD), the lower the probability of cancelling membership. Howeve</w:t>
+      </w:r>
+      <w:r>
+        <w:t>r, this</w:t>
+      </w:r>
+      <w:r>
+        <w:t xml:space="preserve"> is probably related with the time from which the customers have been paying for the membership: the greater the account length, the greater the accumulated charges, and the lower the churn rates. As said before, </w:t>
+      </w:r>
+      <w:r>
+        <w:rPr>
+          <w:highlight w:val="blue"/>
+        </w:rPr>
+        <w:t>w</w:t>
+      </w:r>
+      <w:r>
+        <w:rPr>
+          <w:highlight w:val="blue"/>
+        </w:rPr>
+        <w:t>e would highly recommend to promote some kind of benefit plans</w:t>
+      </w:r>
+      <w:r>
+        <w:rPr>
+          <w:highlight w:val="blue"/>
+        </w:rPr>
+        <w:t xml:space="preserve"> for</w:t>
+      </w:r>
+      <w:r>
+        <w:rPr>
+          <w:highlight w:val="blue"/>
+        </w:rPr>
+        <w:t xml:space="preserve"> loyal customers to encourage</w:t>
+      </w:r>
+      <w:r>
+        <w:rPr>
+          <w:highlight w:val="blue"/>
+        </w:rPr>
+        <w:t xml:space="preserve"> k</w:t>
+      </w:r>
+      <w:r>
+        <w:rPr>
+          <w:highlight w:val="blue"/>
+        </w:rPr>
+        <w:t>eep</w:t>
+      </w:r>
+      <w:r>
+        <w:rPr>
+          <w:highlight w:val="blue"/>
+        </w:rPr>
+        <w:t>ing</w:t>
+      </w:r>
+      <w:r>
+        <w:rPr>
+          <w:highlight w:val="blue"/>
+        </w:rPr>
+        <w:t xml:space="preserve"> the membership.</w:t>
+      </w:r>
+    </w:p>
+    <w:p>
+      <w:pPr>
+        <w:pStyle w:val="Prrafodelista"/>
+        <w:jc w:val="both"/>
+      </w:pPr>
+    </w:p>
+    <w:p>
+      <w:pPr>
+        <w:pStyle w:val="Prrafodelista"/>
+        <w:jc w:val="both"/>
+      </w:pPr>
+      <w:r>
+        <w:rPr>
+          <w:noProof/>
+        </w:rPr>
+        <w:drawing>
+          <wp:inline distT="0" distB="0" distL="0" distR="0" wp14:anchorId="221D020B" wp14:editId="3BDB99CF">
+            <wp:extent cx="4963885" cy="2184643"/>
+            <wp:effectExtent l="0" t="0" r="8255" b="6350"/>
+            <wp:docPr id="648627220" name="Imagen 2"/>
+            <wp:cNvGraphicFramePr>
+              <a:graphicFrameLocks xmlns:a="http://schemas.openxmlformats.org/drawingml/2006/main" noChangeAspect="1"/>
+            </wp:cNvGraphicFramePr>
+            <a:graphic xmlns:a="http://schemas.openxmlformats.org/drawingml/2006/main">
+              <a:graphicData uri="http://schemas.openxmlformats.org/drawingml/2006/picture">
+                <pic:pic xmlns:pic="http://schemas.openxmlformats.org/drawingml/2006/picture">
+                  <pic:nvPicPr>
+                    <pic:cNvPr id="0" name="Picture 3"/>
+                    <pic:cNvPicPr>
+                      <a:picLocks noChangeAspect="1" noChangeArrowheads="1"/>
+                    </pic:cNvPicPr>
+                  </pic:nvPicPr>
+                  <pic:blipFill>
+                    <a:blip r:embed="rId13">
+                      <a:extLst>
+                        <a:ext uri="{28A0092B-C50C-407E-A947-70E740481C1C}">
+                          <a14:useLocalDpi xmlns:a14="http://schemas.microsoft.com/office/drawing/2010/main" val="0"/>
+                        </a:ext>
+                      </a:extLst>
+                    </a:blip>
+                    <a:srcRect/>
+                    <a:stretch>
+                      <a:fillRect/>
+                    </a:stretch>
+                  </pic:blipFill>
+                  <pic:spPr bwMode="auto">
+                    <a:xfrm>
+                      <a:off x="0" y="0"/>
+                      <a:ext cx="4980824" cy="2192098"/>
+                    </a:xfrm>
+                    <a:prstGeom prst="rect">
+                      <a:avLst/>
+                    </a:prstGeom>
+                    <a:noFill/>
+                  </pic:spPr>
+                </pic:pic>
+              </a:graphicData>
+            </a:graphic>
+          </wp:inline>
+        </w:drawing>
+      </w:r>
+    </w:p>
+    <w:p>
+      <w:pPr>
+        <w:pStyle w:val="Prrafodelista"/>
+        <w:jc w:val="both"/>
+      </w:pPr>
+    </w:p>
+    <w:p>
+      <w:pPr>
+        <w:pStyle w:val="Prrafodelista"/>
+        <w:numPr>
+          <w:ilvl w:val="0"/>
+          <w:numId w:val="1"/>
+        </w:numPr>
+        <w:jc w:val="both"/>
+      </w:pPr>
+      <w:r>
+        <w:t>Average Monthly Expenses (USD): this column behaves very similarly to the Monthly Expenses variable and the same insights are applicable.</w:t>
+      </w:r>
+    </w:p>
+    <w:p>
+      <w:pPr>
+        <w:pStyle w:val="Prrafodelista"/>
+        <w:jc w:val="both"/>
+      </w:pPr>
+    </w:p>
+    <w:p>
+      <w:pPr>
+        <w:pStyle w:val="Prrafodelista"/>
+        <w:jc w:val="both"/>
+      </w:pPr>
+      <w:r>
+        <w:rPr>
+          <w:noProof/>
+        </w:rPr>
+        <w:lastRenderedPageBreak/>
+        <w:drawing>
+          <wp:inline distT="0" distB="0" distL="0" distR="0" wp14:anchorId="7845D7C9" wp14:editId="04CA12DF">
+            <wp:extent cx="4993377" cy="3002280"/>
+            <wp:effectExtent l="0" t="0" r="0" b="7620"/>
+            <wp:docPr id="413642831" name="Imagen 3"/>
+            <wp:cNvGraphicFramePr>
+              <a:graphicFrameLocks xmlns:a="http://schemas.openxmlformats.org/drawingml/2006/main" noChangeAspect="1"/>
+            </wp:cNvGraphicFramePr>
+            <a:graphic xmlns:a="http://schemas.openxmlformats.org/drawingml/2006/main">
+              <a:graphicData uri="http://schemas.openxmlformats.org/drawingml/2006/picture">
+                <pic:pic xmlns:pic="http://schemas.openxmlformats.org/drawingml/2006/picture">
+                  <pic:nvPicPr>
+                    <pic:cNvPr id="0" name="Picture 4"/>
+                    <pic:cNvPicPr>
+                      <a:picLocks noChangeAspect="1" noChangeArrowheads="1"/>
+                    </pic:cNvPicPr>
+                  </pic:nvPicPr>
+                  <pic:blipFill>
+                    <a:blip r:embed="rId14">
+                      <a:extLst>
+                        <a:ext uri="{28A0092B-C50C-407E-A947-70E740481C1C}">
+                          <a14:useLocalDpi xmlns:a14="http://schemas.microsoft.com/office/drawing/2010/main" val="0"/>
+                        </a:ext>
+                      </a:extLst>
+                    </a:blip>
+                    <a:srcRect/>
+                    <a:stretch>
+                      <a:fillRect/>
+                    </a:stretch>
+                  </pic:blipFill>
+                  <pic:spPr bwMode="auto">
+                    <a:xfrm>
+                      <a:off x="0" y="0"/>
+                      <a:ext cx="4998323" cy="3005254"/>
+                    </a:xfrm>
+                    <a:prstGeom prst="rect">
+                      <a:avLst/>
+                    </a:prstGeom>
+                    <a:noFill/>
+                  </pic:spPr>
+                </pic:pic>
+              </a:graphicData>
+            </a:graphic>
+          </wp:inline>
+        </w:drawing>
+      </w:r>
+    </w:p>
+    <w:p>
+      <w:pPr>
+        <w:pStyle w:val="Prrafodelista"/>
+        <w:jc w:val="both"/>
+      </w:pPr>
+    </w:p>
+    <w:p>
+      <w:pPr>
+        <w:pStyle w:val="Prrafodelista"/>
+        <w:numPr>
+          <w:ilvl w:val="0"/>
+          <w:numId w:val="1"/>
+        </w:numPr>
+        <w:jc w:val="both"/>
+      </w:pPr>
+      <w:r>
+        <w:rPr>
+          <w:b/>
+          <w:bCs/>
+        </w:rPr>
+        <w:t>Number of Complaints or Support</w:t>
+      </w:r>
+      <w:r>
+        <w:t>:</w:t>
+      </w:r>
+      <w:r>
+        <w:t xml:space="preserve"> </w:t>
+      </w:r>
+      <w:r>
+        <w:rPr>
+          <w:highlight w:val="blue"/>
+        </w:rPr>
+        <w:t>Unexpectedly, customers with no registered complaints or support requests show similar churn rates to those with 1 to 10 requests. In contrast, the number of customer service calls is positively correlated with churn.</w:t>
+      </w:r>
+    </w:p>
+    <w:p>
+      <w:pPr>
+        <w:pStyle w:val="Prrafodelista"/>
+        <w:jc w:val="both"/>
+      </w:pPr>
+    </w:p>
+    <w:p>
+      <w:pPr>
+        <w:pStyle w:val="Prrafodelista"/>
+        <w:jc w:val="both"/>
+      </w:pPr>
+      <w:r>
+        <w:t xml:space="preserve">This discrepancy may be due to the nature of the issues. </w:t>
+      </w:r>
+      <w:r>
+        <w:rPr>
+          <w:highlight w:val="blue"/>
+        </w:rPr>
+        <w:t>Customers who call customer service are likely dealing with critical problems that require immediate resolution or have reached a higher level of dissatisfaction</w:t>
+      </w:r>
+      <w:r>
+        <w:t>. When these issues remain unresolved after multiple attempts, customers are more likely to cancel their memberships.</w:t>
+      </w:r>
+    </w:p>
+    <w:p>
+      <w:pPr>
+        <w:pStyle w:val="Prrafodelista"/>
+        <w:jc w:val="both"/>
+      </w:pPr>
+    </w:p>
+    <w:p>
+      <w:pPr>
+        <w:pStyle w:val="Prrafodelista"/>
+        <w:jc w:val="both"/>
+      </w:pPr>
+      <w:r>
+        <w:t xml:space="preserve">On the other hand, </w:t>
+      </w:r>
+      <w:r>
+        <w:rPr>
+          <w:highlight w:val="blue"/>
+        </w:rPr>
+        <w:t>customers submitting complaints or support requests may be facing less urgent issues or have not yet reached the frustration threshold that prompts a call</w:t>
+      </w:r>
+      <w:r>
+        <w:t xml:space="preserve">. Additionally, the </w:t>
+      </w:r>
+      <w:r>
+        <w:rPr>
+          <w:highlight w:val="blue"/>
+        </w:rPr>
+        <w:t>complaint/support platform may provide a more effective and satisfying resolution process compared to customer service calls.</w:t>
+      </w:r>
+    </w:p>
+    <w:p>
+      <w:pPr>
+        <w:pStyle w:val="Prrafodelista"/>
+        <w:jc w:val="both"/>
+      </w:pPr>
+    </w:p>
+    <w:p>
+      <w:pPr>
+        <w:pStyle w:val="Prrafodelista"/>
+        <w:jc w:val="both"/>
+      </w:pPr>
+      <w:r>
+        <w:t xml:space="preserve">We recommend evaluating the effectiveness of the customer service process, particularly in resolving issues within the first two calls, as unresolved problems are a key driver of churn. </w:t>
+      </w:r>
+      <w:r>
+        <w:rPr>
+          <w:highlight w:val="blue"/>
+        </w:rPr>
+        <w:t xml:space="preserve">It may also be beneficial to </w:t>
+      </w:r>
+      <w:proofErr w:type="spellStart"/>
+      <w:r>
+        <w:rPr>
+          <w:highlight w:val="blue"/>
+        </w:rPr>
+        <w:t>analyze</w:t>
+      </w:r>
+      <w:proofErr w:type="spellEnd"/>
+      <w:r>
+        <w:rPr>
+          <w:highlight w:val="blue"/>
+        </w:rPr>
+        <w:t xml:space="preserve"> the strengths of the complaint/support platform to identify practices that could be applied to customer service calls.</w:t>
+      </w:r>
+    </w:p>
+    <w:p>
+      <w:pPr>
+        <w:pStyle w:val="Prrafodelista"/>
+        <w:jc w:val="both"/>
+      </w:pPr>
+      <w:r>
+        <w:rPr>
+          <w:noProof/>
+        </w:rPr>
+        <w:lastRenderedPageBreak/>
+        <w:drawing>
+          <wp:inline distT="0" distB="0" distL="0" distR="0" wp14:anchorId="283EE3DD" wp14:editId="260A7F13">
+            <wp:extent cx="5045257" cy="2727050"/>
+            <wp:effectExtent l="0" t="0" r="3175" b="0"/>
+            <wp:docPr id="964980278" name="Imagen 4"/>
+            <wp:cNvGraphicFramePr>
+              <a:graphicFrameLocks xmlns:a="http://schemas.openxmlformats.org/drawingml/2006/main" noChangeAspect="1"/>
+            </wp:cNvGraphicFramePr>
+            <a:graphic xmlns:a="http://schemas.openxmlformats.org/drawingml/2006/main">
+              <a:graphicData uri="http://schemas.openxmlformats.org/drawingml/2006/picture">
+                <pic:pic xmlns:pic="http://schemas.openxmlformats.org/drawingml/2006/picture">
+                  <pic:nvPicPr>
+                    <pic:cNvPr id="0" name="Picture 5"/>
+                    <pic:cNvPicPr>
+                      <a:picLocks noChangeAspect="1" noChangeArrowheads="1"/>
+                    </pic:cNvPicPr>
+                  </pic:nvPicPr>
+                  <pic:blipFill>
+                    <a:blip r:embed="rId15">
+                      <a:extLst>
+                        <a:ext uri="{28A0092B-C50C-407E-A947-70E740481C1C}">
+                          <a14:useLocalDpi xmlns:a14="http://schemas.microsoft.com/office/drawing/2010/main" val="0"/>
+                        </a:ext>
+                      </a:extLst>
+                    </a:blip>
+                    <a:srcRect/>
+                    <a:stretch>
+                      <a:fillRect/>
+                    </a:stretch>
+                  </pic:blipFill>
+                  <pic:spPr bwMode="auto">
+                    <a:xfrm>
+                      <a:off x="0" y="0"/>
+                      <a:ext cx="5061222" cy="2735679"/>
+                    </a:xfrm>
+                    <a:prstGeom prst="rect">
+                      <a:avLst/>
+                    </a:prstGeom>
+                    <a:noFill/>
+                  </pic:spPr>
+                </pic:pic>
+              </a:graphicData>
+            </a:graphic>
+          </wp:inline>
+        </w:drawing>
+      </w:r>
     </w:p>
     <w:sectPr>
       <w:pgSz w:w="11906" w:h="16838"/>
@@ -3254,7 +4690,6 @@
   <w:style w:type="character" w:default="1" w:styleId="Fuentedeprrafopredeter">
     <w:name w:val="Default Paragraph Font"/>
     <w:uiPriority w:val="1"/>
-    <w:semiHidden/>
     <w:unhideWhenUsed/>
   </w:style>
   <w:style w:type="table" w:default="1" w:styleId="Tablanormal">

</xml_diff>

<commit_message>
Bivariant Analysis of categorical and date columns vs Churn Label was completed, taking into account percentages over the total amount of customers, to assess whether churn rates where representative and worth being highlighted. We continued using pivot tables and plots. // Se completó el Analisis Bivariante de las columnas categóricas y de tipo fecha con respecto de Churn Label, teniendo en cuenta porcentajes con respecto del total de clientes, para evaluar si verdaderamente el churn rate era representativo y merecía ser subrayado. Se continuó usando tablas y gráficos dinámicos.
</commit_message>
<xml_diff>
--- a/3_Descriptive Data Analysis Notes.docx
+++ b/3_Descriptive Data Analysis Notes.docx
@@ -70,11 +70,15 @@
       <w:pPr>
         <w:pStyle w:val="Ttulo2"/>
       </w:pPr>
-      <w:proofErr w:type="spellStart"/>
-      <w:r>
-        <w:t>Unvariant</w:t>
-      </w:r>
-      <w:proofErr w:type="spellEnd"/>
+      <w:r>
+        <w:t>Un</w:t>
+      </w:r>
+      <w:r>
+        <w:t>i</w:t>
+      </w:r>
+      <w:r>
+        <w:t>variant</w:t>
+      </w:r>
       <w:r>
         <w:t xml:space="preserve"> analysis</w:t>
       </w:r>
@@ -2321,40 +2325,15 @@
     </w:p>
     <w:p>
       <w:pPr>
-        <w:pStyle w:val="Ttulo2"/>
-      </w:pPr>
-      <w:r>
-        <w:t>Bivariant analysis</w:t>
-      </w:r>
-      <w:r>
-        <w:t xml:space="preserve">: Insights on date columns </w:t>
-      </w:r>
-    </w:p>
-    <w:p/>
-    <w:p>
-      <w:pPr>
-        <w:jc w:val="both"/>
-      </w:pPr>
-      <w:r>
-        <w:t xml:space="preserve">In order to extract valuable insights from </w:t>
-      </w:r>
-      <w:r>
-        <w:t xml:space="preserve">date </w:t>
-      </w:r>
-      <w:r>
-        <w:t xml:space="preserve">columns, we created dynamic contingency tables that enabled us to compare each </w:t>
-      </w:r>
-      <w:r>
-        <w:t xml:space="preserve">date </w:t>
-      </w:r>
-      <w:r>
-        <w:t>variable with our key column, Churn Label</w:t>
-      </w:r>
-      <w:r>
-        <w:t>:</w:t>
-      </w:r>
-    </w:p>
-    <w:p/>
+        <w:jc w:val="both"/>
+      </w:pPr>
+      <w:r>
+        <w:t>After this analysis we identified 5 categorical columns</w:t>
+      </w:r>
+      <w:r>
+        <w:t xml:space="preserve"> which showed significant differences in the churn rate between categories:</w:t>
+      </w:r>
+    </w:p>
     <w:p>
       <w:pPr>
         <w:pStyle w:val="Prrafodelista"/>
@@ -2365,26 +2344,8 @@
         <w:jc w:val="both"/>
       </w:pPr>
       <w:r>
-        <w:rPr>
-          <w:b/>
-          <w:bCs/>
-        </w:rPr>
-        <w:t>Contact date:</w:t>
-      </w:r>
-      <w:r>
-        <w:t xml:space="preserve"> </w:t>
-      </w:r>
-      <w:r>
-        <w:t>We observe there are no significant</w:t>
-      </w:r>
-      <w:r>
-        <w:t xml:space="preserve"> changes in the churn rate with respect to the contact year, quarter or month.</w:t>
-      </w:r>
-    </w:p>
-    <w:p>
-      <w:pPr>
-        <w:jc w:val="both"/>
-      </w:pPr>
+        <w:t>Unlimited Data Plan</w:t>
+      </w:r>
     </w:p>
     <w:p>
       <w:pPr>
@@ -2396,160 +2357,7 @@
         <w:jc w:val="both"/>
       </w:pPr>
       <w:r>
-        <w:rPr>
-          <w:b/>
-          <w:bCs/>
-        </w:rPr>
-        <w:t xml:space="preserve">Last transaction date: </w:t>
-      </w:r>
-      <w:r>
-        <w:t>We observe there are no significant</w:t>
-      </w:r>
-      <w:r>
-        <w:t xml:space="preserve"> changes in the churn rate with respect to the </w:t>
-      </w:r>
-      <w:r>
-        <w:t xml:space="preserve">last transaction </w:t>
-      </w:r>
-      <w:r>
-        <w:t>year</w:t>
-      </w:r>
-      <w:r>
-        <w:t xml:space="preserve"> or</w:t>
-      </w:r>
-      <w:r>
-        <w:t xml:space="preserve"> quarter</w:t>
-      </w:r>
-      <w:r>
-        <w:t xml:space="preserve">. However, with respect to the last transaction month, </w:t>
-      </w:r>
-      <w:r>
-        <w:t>in March and August, the percentage of subscribers</w:t>
-      </w:r>
-      <w:r>
-        <w:t xml:space="preserve"> c</w:t>
-      </w:r>
-      <w:r>
-        <w:t>ancelling subscription</w:t>
-      </w:r>
-      <w:r>
-        <w:t xml:space="preserve"> after last transaction is significantly higher. </w:t>
-      </w:r>
-      <w:r>
-        <w:t>I</w:t>
-      </w:r>
-      <w:r>
-        <w:t>n</w:t>
-      </w:r>
-      <w:r>
-        <w:t xml:space="preserve"> March</w:t>
-      </w:r>
-      <w:r>
-        <w:t>, it may happen that t</w:t>
-      </w:r>
-      <w:r>
-        <w:t>he weathe</w:t>
-      </w:r>
-      <w:r>
-        <w:t>r s</w:t>
-      </w:r>
-      <w:r>
-        <w:t>tarts getting</w:t>
-      </w:r>
-      <w:r>
-        <w:t xml:space="preserve"> b</w:t>
-      </w:r>
-      <w:r>
-        <w:t>etter</w:t>
-      </w:r>
-      <w:r>
-        <w:t xml:space="preserve"> and p</w:t>
-      </w:r>
-      <w:r>
-        <w:t>eople tend to spend less time at home.</w:t>
-      </w:r>
-      <w:r>
-        <w:t xml:space="preserve"> Therefore, they decide to c</w:t>
-      </w:r>
-      <w:r>
-        <w:t>ancel</w:t>
-      </w:r>
-      <w:r>
-        <w:t xml:space="preserve"> </w:t>
-      </w:r>
-      <w:r>
-        <w:t xml:space="preserve">subscription. </w:t>
-      </w:r>
-      <w:r>
-        <w:t xml:space="preserve">Some for August, when there </w:t>
-      </w:r>
-      <w:r>
-        <w:t>is a majority of people who</w:t>
-      </w:r>
-      <w:r>
-        <w:t xml:space="preserve"> g</w:t>
-      </w:r>
-      <w:r>
-        <w:t>o on vacation</w:t>
-      </w:r>
-      <w:r>
-        <w:t xml:space="preserve"> and tend to prefer other ways </w:t>
-      </w:r>
-      <w:r>
-        <w:t>of entertainment</w:t>
-      </w:r>
-      <w:r>
-        <w:t xml:space="preserve">, very often in the outside. </w:t>
-      </w:r>
-      <w:r>
-        <w:t>It might be interesting to consider this stationary behaviour when planning marketing campaigns.</w:t>
-      </w:r>
-    </w:p>
-    <w:p>
-      <w:pPr>
-        <w:pStyle w:val="Prrafodelista"/>
-      </w:pPr>
-    </w:p>
-    <w:p>
-      <w:pPr>
-        <w:pStyle w:val="Ttulo2"/>
-      </w:pPr>
-      <w:r>
-        <w:t xml:space="preserve">Bivariant analysis: Insights on numeric columns </w:t>
-      </w:r>
-    </w:p>
-    <w:p>
-      <w:pPr>
-        <w:jc w:val="both"/>
-      </w:pPr>
-    </w:p>
-    <w:p>
-      <w:pPr>
-        <w:jc w:val="both"/>
-      </w:pPr>
-      <w:r>
-        <w:t xml:space="preserve">Once we had performed </w:t>
-      </w:r>
-      <w:r>
-        <w:t>uni</w:t>
-      </w:r>
-      <w:r>
-        <w:t>variant analysis on numeric columns,</w:t>
-      </w:r>
-      <w:r>
-        <w:t xml:space="preserve"> we went </w:t>
-      </w:r>
-      <w:r>
-        <w:t>further and compare</w:t>
-      </w:r>
-      <w:r>
-        <w:t>d</w:t>
-      </w:r>
-      <w:r>
-        <w:t xml:space="preserve"> those variables with the target column Churn Label. In this way, we wanted to extract valuable insights on how numerical variables</w:t>
-      </w:r>
-      <w:r>
-        <w:t xml:space="preserve"> related with the churn rate. For this purpose, we created pivot tables and pivot plots.</w:t>
+        <w:t>Senior</w:t>
       </w:r>
     </w:p>
     <w:p>
@@ -2562,11 +2370,1246 @@
         <w:jc w:val="both"/>
       </w:pPr>
       <w:r>
-        <w:rPr>
-          <w:b/>
-          <w:bCs/>
+        <w:t>Group</w:t>
+      </w:r>
+    </w:p>
+    <w:p>
+      <w:pPr>
+        <w:pStyle w:val="Prrafodelista"/>
+        <w:numPr>
+          <w:ilvl w:val="0"/>
+          <w:numId w:val="1"/>
+        </w:numPr>
+        <w:jc w:val="both"/>
+      </w:pPr>
+      <w:r>
+        <w:t>Contract Type</w:t>
+      </w:r>
+    </w:p>
+    <w:p>
+      <w:pPr>
+        <w:pStyle w:val="Prrafodelista"/>
+        <w:numPr>
+          <w:ilvl w:val="0"/>
+          <w:numId w:val="1"/>
+        </w:numPr>
+        <w:jc w:val="both"/>
+      </w:pPr>
+      <w:r>
+        <w:t>Payment Method</w:t>
+      </w:r>
+    </w:p>
+    <w:p>
+      <w:pPr>
+        <w:jc w:val="both"/>
+      </w:pPr>
+      <w:r>
+        <w:t>In order to check whether the churn rate within each category of those categorical columns represented a significant amount with respect to the total customers, we</w:t>
+      </w:r>
+      <w:r>
+        <w:t xml:space="preserve"> transformed data in pivot tables into percentages of the total and we created the associated pivot plots:</w:t>
+      </w:r>
+    </w:p>
+    <w:p>
+      <w:pPr>
+        <w:pStyle w:val="Prrafodelista"/>
+        <w:numPr>
+          <w:ilvl w:val="0"/>
+          <w:numId w:val="1"/>
+        </w:numPr>
+        <w:jc w:val="both"/>
+        <w:rPr>
+          <w:b/>
+          <w:bCs/>
+        </w:rPr>
+      </w:pPr>
+      <w:r>
+        <w:rPr>
+          <w:b/>
+          <w:bCs/>
+        </w:rPr>
+        <w:t>Unlimited Data Plan</w:t>
+      </w:r>
+      <w:r>
+        <w:rPr>
+          <w:b/>
+          <w:bCs/>
+        </w:rPr>
+        <w:t xml:space="preserve">: </w:t>
+      </w:r>
+      <w:r>
+        <w:t>we observed</w:t>
+      </w:r>
+      <w:r>
+        <w:t xml:space="preserve"> that</w:t>
+      </w:r>
+      <w:r>
+        <w:rPr>
+          <w:b/>
+          <w:bCs/>
+        </w:rPr>
+        <w:t xml:space="preserve"> </w:t>
+      </w:r>
+      <w:r>
+        <w:t xml:space="preserve">subscribers </w:t>
+      </w:r>
+      <w:r>
+        <w:t xml:space="preserve">who </w:t>
+      </w:r>
+      <w:r>
+        <w:t>were enrolled in unlimited data plan</w:t>
+      </w:r>
+      <w:r>
+        <w:t>s</w:t>
+      </w:r>
+      <w:r>
+        <w:t xml:space="preserve"> represented the 67% of the total customers (they are majority) and those who additionally </w:t>
+      </w:r>
+      <w:r>
+        <w:t>cancelled the service</w:t>
+      </w:r>
+      <w:r>
+        <w:t xml:space="preserve"> </w:t>
+      </w:r>
+      <w:r>
+        <w:t>represent</w:t>
+      </w:r>
+      <w:r>
+        <w:t xml:space="preserve">ed </w:t>
+      </w:r>
+      <w:r>
+        <w:t>the 22% of the total customers, which seems</w:t>
+      </w:r>
+      <w:r>
+        <w:t xml:space="preserve"> </w:t>
+      </w:r>
+      <w:r>
+        <w:t xml:space="preserve">quite significant </w:t>
+      </w:r>
+      <w:r>
+        <w:t xml:space="preserve">and worrying. These </w:t>
+      </w:r>
+      <w:r>
+        <w:t xml:space="preserve">high percentages </w:t>
+      </w:r>
+      <w:r>
+        <w:t>reinforce the necessity to</w:t>
+      </w:r>
+      <w:r>
+        <w:t xml:space="preserve"> take care of these type of customers.</w:t>
+      </w:r>
+    </w:p>
+    <w:p>
+      <w:pPr>
+        <w:pStyle w:val="Prrafodelista"/>
+        <w:jc w:val="both"/>
+        <w:rPr>
+          <w:b/>
+          <w:bCs/>
+        </w:rPr>
+      </w:pPr>
+    </w:p>
+    <w:p>
+      <w:pPr>
+        <w:jc w:val="both"/>
+        <w:rPr>
+          <w:b/>
+          <w:bCs/>
+        </w:rPr>
+      </w:pPr>
+      <w:r>
+        <w:rPr>
+          <w:b/>
+          <w:bCs/>
+          <w:noProof/>
         </w:rPr>
         <w:lastRenderedPageBreak/>
+        <w:drawing>
+          <wp:inline distT="0" distB="0" distL="0" distR="0" wp14:anchorId="7C981336" wp14:editId="5DA74ECC">
+            <wp:extent cx="4584700" cy="2712720"/>
+            <wp:effectExtent l="0" t="0" r="6350" b="0"/>
+            <wp:docPr id="1652474941" name="Imagen 1"/>
+            <wp:cNvGraphicFramePr>
+              <a:graphicFrameLocks xmlns:a="http://schemas.openxmlformats.org/drawingml/2006/main" noChangeAspect="1"/>
+            </wp:cNvGraphicFramePr>
+            <a:graphic xmlns:a="http://schemas.openxmlformats.org/drawingml/2006/main">
+              <a:graphicData uri="http://schemas.openxmlformats.org/drawingml/2006/picture">
+                <pic:pic xmlns:pic="http://schemas.openxmlformats.org/drawingml/2006/picture">
+                  <pic:nvPicPr>
+                    <pic:cNvPr id="0" name="Picture 2"/>
+                    <pic:cNvPicPr>
+                      <a:picLocks noChangeAspect="1" noChangeArrowheads="1"/>
+                    </pic:cNvPicPr>
+                  </pic:nvPicPr>
+                  <pic:blipFill>
+                    <a:blip r:embed="rId5">
+                      <a:extLst>
+                        <a:ext uri="{28A0092B-C50C-407E-A947-70E740481C1C}">
+                          <a14:useLocalDpi xmlns:a14="http://schemas.microsoft.com/office/drawing/2010/main" val="0"/>
+                        </a:ext>
+                      </a:extLst>
+                    </a:blip>
+                    <a:srcRect/>
+                    <a:stretch>
+                      <a:fillRect/>
+                    </a:stretch>
+                  </pic:blipFill>
+                  <pic:spPr bwMode="auto">
+                    <a:xfrm>
+                      <a:off x="0" y="0"/>
+                      <a:ext cx="4584700" cy="2712720"/>
+                    </a:xfrm>
+                    <a:prstGeom prst="rect">
+                      <a:avLst/>
+                    </a:prstGeom>
+                    <a:noFill/>
+                  </pic:spPr>
+                </pic:pic>
+              </a:graphicData>
+            </a:graphic>
+          </wp:inline>
+        </w:drawing>
+      </w:r>
+    </w:p>
+    <w:p>
+      <w:pPr>
+        <w:jc w:val="both"/>
+        <w:rPr>
+          <w:b/>
+          <w:bCs/>
+        </w:rPr>
+      </w:pPr>
+    </w:p>
+    <w:p>
+      <w:pPr>
+        <w:pStyle w:val="Prrafodelista"/>
+        <w:numPr>
+          <w:ilvl w:val="0"/>
+          <w:numId w:val="1"/>
+        </w:numPr>
+        <w:jc w:val="both"/>
+        <w:rPr>
+          <w:b/>
+          <w:bCs/>
+        </w:rPr>
+      </w:pPr>
+      <w:r>
+        <w:rPr>
+          <w:b/>
+          <w:bCs/>
+        </w:rPr>
+        <w:t xml:space="preserve">Senior: </w:t>
+      </w:r>
+      <w:r>
+        <w:t>despite the fact that senior customers duplicated churn rates versus non-seniors, they just represent</w:t>
+      </w:r>
+      <w:r>
+        <w:t xml:space="preserve"> </w:t>
+      </w:r>
+      <w:r>
+        <w:t>the 18% of the total customers. Moreover, just</w:t>
+      </w:r>
+      <w:r>
+        <w:t xml:space="preserve"> seniors who </w:t>
+      </w:r>
+      <w:r>
+        <w:t>left the service</w:t>
+      </w:r>
+      <w:r>
+        <w:t xml:space="preserve"> </w:t>
+      </w:r>
+      <w:r>
+        <w:t>are</w:t>
+      </w:r>
+      <w:r>
+        <w:t xml:space="preserve"> just the 7% of the total</w:t>
+      </w:r>
+      <w:r>
+        <w:t>. The company should evaluate whether is sensible to allocate resources for trying to retain this</w:t>
+      </w:r>
+      <w:r>
+        <w:t xml:space="preserve"> small amount </w:t>
+      </w:r>
+      <w:r>
+        <w:t>of customers. Maybe is interesting or  maybe not.</w:t>
+      </w:r>
+    </w:p>
+    <w:p>
+      <w:pPr>
+        <w:pStyle w:val="Prrafodelista"/>
+        <w:jc w:val="both"/>
+        <w:rPr>
+          <w:b/>
+          <w:bCs/>
+        </w:rPr>
+      </w:pPr>
+    </w:p>
+    <w:p>
+      <w:pPr>
+        <w:pStyle w:val="Prrafodelista"/>
+        <w:jc w:val="both"/>
+        <w:rPr>
+          <w:b/>
+          <w:bCs/>
+        </w:rPr>
+      </w:pPr>
+      <w:r>
+        <w:rPr>
+          <w:b/>
+          <w:bCs/>
+          <w:noProof/>
+        </w:rPr>
+        <w:drawing>
+          <wp:inline distT="0" distB="0" distL="0" distR="0" wp14:anchorId="3F7D7323" wp14:editId="2AD0DB5B">
+            <wp:extent cx="4603115" cy="2682240"/>
+            <wp:effectExtent l="0" t="0" r="6985" b="3810"/>
+            <wp:docPr id="2051633949" name="Imagen 2"/>
+            <wp:cNvGraphicFramePr>
+              <a:graphicFrameLocks xmlns:a="http://schemas.openxmlformats.org/drawingml/2006/main" noChangeAspect="1"/>
+            </wp:cNvGraphicFramePr>
+            <a:graphic xmlns:a="http://schemas.openxmlformats.org/drawingml/2006/main">
+              <a:graphicData uri="http://schemas.openxmlformats.org/drawingml/2006/picture">
+                <pic:pic xmlns:pic="http://schemas.openxmlformats.org/drawingml/2006/picture">
+                  <pic:nvPicPr>
+                    <pic:cNvPr id="0" name="Picture 3"/>
+                    <pic:cNvPicPr>
+                      <a:picLocks noChangeAspect="1" noChangeArrowheads="1"/>
+                    </pic:cNvPicPr>
+                  </pic:nvPicPr>
+                  <pic:blipFill>
+                    <a:blip r:embed="rId6">
+                      <a:extLst>
+                        <a:ext uri="{28A0092B-C50C-407E-A947-70E740481C1C}">
+                          <a14:useLocalDpi xmlns:a14="http://schemas.microsoft.com/office/drawing/2010/main" val="0"/>
+                        </a:ext>
+                      </a:extLst>
+                    </a:blip>
+                    <a:srcRect/>
+                    <a:stretch>
+                      <a:fillRect/>
+                    </a:stretch>
+                  </pic:blipFill>
+                  <pic:spPr bwMode="auto">
+                    <a:xfrm>
+                      <a:off x="0" y="0"/>
+                      <a:ext cx="4603115" cy="2682240"/>
+                    </a:xfrm>
+                    <a:prstGeom prst="rect">
+                      <a:avLst/>
+                    </a:prstGeom>
+                    <a:noFill/>
+                  </pic:spPr>
+                </pic:pic>
+              </a:graphicData>
+            </a:graphic>
+          </wp:inline>
+        </w:drawing>
+      </w:r>
+    </w:p>
+    <w:p>
+      <w:pPr>
+        <w:pStyle w:val="Prrafodelista"/>
+        <w:jc w:val="both"/>
+        <w:rPr>
+          <w:b/>
+          <w:bCs/>
+        </w:rPr>
+      </w:pPr>
+    </w:p>
+    <w:p>
+      <w:pPr>
+        <w:pStyle w:val="Prrafodelista"/>
+        <w:numPr>
+          <w:ilvl w:val="0"/>
+          <w:numId w:val="1"/>
+        </w:numPr>
+        <w:jc w:val="both"/>
+      </w:pPr>
+      <w:r>
+        <w:rPr>
+          <w:b/>
+          <w:bCs/>
+        </w:rPr>
+        <w:t xml:space="preserve">Group: </w:t>
+      </w:r>
+      <w:r>
+        <w:t>The majority of customers are enrolled in an Individual Plan (approx. 75%) and those which cancelled the subscription went up to the 25%, which is a high percentage.</w:t>
+      </w:r>
+      <w:r>
+        <w:t xml:space="preserve"> Therefore, it</w:t>
+      </w:r>
+      <w:r>
+        <w:t xml:space="preserve"> is important for the company to build a specific</w:t>
+      </w:r>
+      <w:r>
+        <w:t xml:space="preserve"> marketing </w:t>
+      </w:r>
+      <w:r>
+        <w:t>strateg</w:t>
+      </w:r>
+      <w:r>
+        <w:t>y for this segment of customers.</w:t>
+      </w:r>
+    </w:p>
+    <w:p>
+      <w:pPr>
+        <w:pStyle w:val="Prrafodelista"/>
+        <w:jc w:val="both"/>
+        <w:rPr>
+          <w:b/>
+          <w:bCs/>
+        </w:rPr>
+      </w:pPr>
+    </w:p>
+    <w:p>
+      <w:pPr>
+        <w:pStyle w:val="Prrafodelista"/>
+        <w:jc w:val="both"/>
+        <w:rPr>
+          <w:b/>
+          <w:bCs/>
+        </w:rPr>
+      </w:pPr>
+      <w:r>
+        <w:rPr>
+          <w:b/>
+          <w:bCs/>
+          <w:noProof/>
+        </w:rPr>
+        <w:lastRenderedPageBreak/>
+        <w:drawing>
+          <wp:inline distT="0" distB="0" distL="0" distR="0" wp14:anchorId="19C277D5" wp14:editId="1115515E">
+            <wp:extent cx="4603115" cy="2688590"/>
+            <wp:effectExtent l="0" t="0" r="6985" b="0"/>
+            <wp:docPr id="1106782512" name="Imagen 3"/>
+            <wp:cNvGraphicFramePr>
+              <a:graphicFrameLocks xmlns:a="http://schemas.openxmlformats.org/drawingml/2006/main" noChangeAspect="1"/>
+            </wp:cNvGraphicFramePr>
+            <a:graphic xmlns:a="http://schemas.openxmlformats.org/drawingml/2006/main">
+              <a:graphicData uri="http://schemas.openxmlformats.org/drawingml/2006/picture">
+                <pic:pic xmlns:pic="http://schemas.openxmlformats.org/drawingml/2006/picture">
+                  <pic:nvPicPr>
+                    <pic:cNvPr id="0" name="Picture 4"/>
+                    <pic:cNvPicPr>
+                      <a:picLocks noChangeAspect="1" noChangeArrowheads="1"/>
+                    </pic:cNvPicPr>
+                  </pic:nvPicPr>
+                  <pic:blipFill>
+                    <a:blip r:embed="rId7">
+                      <a:extLst>
+                        <a:ext uri="{28A0092B-C50C-407E-A947-70E740481C1C}">
+                          <a14:useLocalDpi xmlns:a14="http://schemas.microsoft.com/office/drawing/2010/main" val="0"/>
+                        </a:ext>
+                      </a:extLst>
+                    </a:blip>
+                    <a:srcRect/>
+                    <a:stretch>
+                      <a:fillRect/>
+                    </a:stretch>
+                  </pic:blipFill>
+                  <pic:spPr bwMode="auto">
+                    <a:xfrm>
+                      <a:off x="0" y="0"/>
+                      <a:ext cx="4603115" cy="2688590"/>
+                    </a:xfrm>
+                    <a:prstGeom prst="rect">
+                      <a:avLst/>
+                    </a:prstGeom>
+                    <a:noFill/>
+                  </pic:spPr>
+                </pic:pic>
+              </a:graphicData>
+            </a:graphic>
+          </wp:inline>
+        </w:drawing>
+      </w:r>
+    </w:p>
+    <w:p/>
+    <w:p>
+      <w:pPr>
+        <w:pStyle w:val="Prrafodelista"/>
+        <w:numPr>
+          <w:ilvl w:val="0"/>
+          <w:numId w:val="1"/>
+        </w:numPr>
+        <w:jc w:val="both"/>
+        <w:rPr>
+          <w:b/>
+          <w:bCs/>
+        </w:rPr>
+      </w:pPr>
+      <w:r>
+        <w:rPr>
+          <w:b/>
+          <w:bCs/>
+        </w:rPr>
+        <w:t>Contract Type:</w:t>
+      </w:r>
+      <w:r>
+        <w:rPr>
+          <w:b/>
+          <w:bCs/>
+        </w:rPr>
+        <w:t xml:space="preserve"> </w:t>
+      </w:r>
+      <w:r>
+        <w:t xml:space="preserve">Half </w:t>
+      </w:r>
+      <w:r>
+        <w:t xml:space="preserve">of </w:t>
+      </w:r>
+      <w:r>
+        <w:t xml:space="preserve">the </w:t>
+      </w:r>
+      <w:r>
+        <w:t>customers</w:t>
+      </w:r>
+      <w:r>
+        <w:t xml:space="preserve"> have a month-to-month contract </w:t>
+      </w:r>
+      <w:r>
+        <w:t>and those which</w:t>
+      </w:r>
+      <w:r>
+        <w:t xml:space="preserve"> additionally</w:t>
+      </w:r>
+      <w:r>
+        <w:t xml:space="preserve"> cancelled the subscription went up to the 2</w:t>
+      </w:r>
+      <w:r>
+        <w:t>4</w:t>
+      </w:r>
+      <w:r>
+        <w:t>%, which is a high percentage.</w:t>
+      </w:r>
+      <w:r>
+        <w:t xml:space="preserve"> Therefore, it</w:t>
+      </w:r>
+      <w:r>
+        <w:t xml:space="preserve"> is important for the company to build a specific</w:t>
+      </w:r>
+      <w:r>
+        <w:t xml:space="preserve"> marketing </w:t>
+      </w:r>
+      <w:r>
+        <w:t>strateg</w:t>
+      </w:r>
+      <w:r>
+        <w:t>y for this segment of customers.</w:t>
+      </w:r>
+    </w:p>
+    <w:p>
+      <w:pPr>
+        <w:pStyle w:val="Prrafodelista"/>
+      </w:pPr>
+    </w:p>
+    <w:p>
+      <w:pPr>
+        <w:pStyle w:val="Prrafodelista"/>
+      </w:pPr>
+      <w:r>
+        <w:rPr>
+          <w:noProof/>
+        </w:rPr>
+        <w:drawing>
+          <wp:inline distT="0" distB="0" distL="0" distR="0" wp14:anchorId="4E805CA7" wp14:editId="5BDABAD9">
+            <wp:extent cx="4603115" cy="2682240"/>
+            <wp:effectExtent l="0" t="0" r="6985" b="3810"/>
+            <wp:docPr id="252994845" name="Imagen 4"/>
+            <wp:cNvGraphicFramePr>
+              <a:graphicFrameLocks xmlns:a="http://schemas.openxmlformats.org/drawingml/2006/main" noChangeAspect="1"/>
+            </wp:cNvGraphicFramePr>
+            <a:graphic xmlns:a="http://schemas.openxmlformats.org/drawingml/2006/main">
+              <a:graphicData uri="http://schemas.openxmlformats.org/drawingml/2006/picture">
+                <pic:pic xmlns:pic="http://schemas.openxmlformats.org/drawingml/2006/picture">
+                  <pic:nvPicPr>
+                    <pic:cNvPr id="0" name="Picture 5"/>
+                    <pic:cNvPicPr>
+                      <a:picLocks noChangeAspect="1" noChangeArrowheads="1"/>
+                    </pic:cNvPicPr>
+                  </pic:nvPicPr>
+                  <pic:blipFill>
+                    <a:blip r:embed="rId8">
+                      <a:extLst>
+                        <a:ext uri="{28A0092B-C50C-407E-A947-70E740481C1C}">
+                          <a14:useLocalDpi xmlns:a14="http://schemas.microsoft.com/office/drawing/2010/main" val="0"/>
+                        </a:ext>
+                      </a:extLst>
+                    </a:blip>
+                    <a:srcRect/>
+                    <a:stretch>
+                      <a:fillRect/>
+                    </a:stretch>
+                  </pic:blipFill>
+                  <pic:spPr bwMode="auto">
+                    <a:xfrm>
+                      <a:off x="0" y="0"/>
+                      <a:ext cx="4603115" cy="2682240"/>
+                    </a:xfrm>
+                    <a:prstGeom prst="rect">
+                      <a:avLst/>
+                    </a:prstGeom>
+                    <a:noFill/>
+                  </pic:spPr>
+                </pic:pic>
+              </a:graphicData>
+            </a:graphic>
+          </wp:inline>
+        </w:drawing>
+      </w:r>
+    </w:p>
+    <w:p>
+      <w:pPr>
+        <w:pStyle w:val="Prrafodelista"/>
+      </w:pPr>
+    </w:p>
+    <w:p>
+      <w:pPr>
+        <w:pStyle w:val="Prrafodelista"/>
+        <w:numPr>
+          <w:ilvl w:val="0"/>
+          <w:numId w:val="1"/>
+        </w:numPr>
+        <w:jc w:val="both"/>
+      </w:pPr>
+      <w:r>
+        <w:rPr>
+          <w:b/>
+          <w:bCs/>
+        </w:rPr>
+        <w:t>Payment Method:</w:t>
+      </w:r>
+      <w:r>
+        <w:t xml:space="preserve"> the majority </w:t>
+      </w:r>
+      <w:r>
+        <w:t>of the customers p</w:t>
+      </w:r>
+      <w:r>
+        <w:t>aid by</w:t>
+      </w:r>
+      <w:r>
+        <w:t xml:space="preserve"> direct debi</w:t>
+      </w:r>
+      <w:r>
+        <w:t>t (approx. 55%) and those who also cancelled the subscription represented almost the 20% of the total customers, which is a considerable amount. Therefore, it is recommendable to focus also on</w:t>
+      </w:r>
+      <w:r>
+        <w:t xml:space="preserve"> solving</w:t>
+      </w:r>
+      <w:r>
+        <w:t xml:space="preserve"> the problem</w:t>
+      </w:r>
+      <w:r>
+        <w:t>s or covering the necessities</w:t>
+      </w:r>
+      <w:r>
+        <w:t xml:space="preserve"> </w:t>
+      </w:r>
+      <w:r>
+        <w:t xml:space="preserve">of </w:t>
+      </w:r>
+      <w:r>
+        <w:t>this customer segment.</w:t>
+      </w:r>
+      <w:r>
+        <w:t xml:space="preserve"> Customers paying by credit card and cancelling subscription are just the 5% of the total. Finally, customers paying in paper checks are really insignificant.</w:t>
+      </w:r>
+    </w:p>
+    <w:p/>
+    <w:p>
+      <w:pPr>
+        <w:pStyle w:val="Prrafodelista"/>
+      </w:pPr>
+      <w:r>
+        <w:rPr>
+          <w:noProof/>
+        </w:rPr>
+        <w:drawing>
+          <wp:inline distT="0" distB="0" distL="0" distR="0" wp14:anchorId="5C0019A5" wp14:editId="2ED1D71C">
+            <wp:extent cx="4603115" cy="2694940"/>
+            <wp:effectExtent l="0" t="0" r="6985" b="0"/>
+            <wp:docPr id="351478612" name="Imagen 5"/>
+            <wp:cNvGraphicFramePr>
+              <a:graphicFrameLocks xmlns:a="http://schemas.openxmlformats.org/drawingml/2006/main" noChangeAspect="1"/>
+            </wp:cNvGraphicFramePr>
+            <a:graphic xmlns:a="http://schemas.openxmlformats.org/drawingml/2006/main">
+              <a:graphicData uri="http://schemas.openxmlformats.org/drawingml/2006/picture">
+                <pic:pic xmlns:pic="http://schemas.openxmlformats.org/drawingml/2006/picture">
+                  <pic:nvPicPr>
+                    <pic:cNvPr id="0" name="Picture 6"/>
+                    <pic:cNvPicPr>
+                      <a:picLocks noChangeAspect="1" noChangeArrowheads="1"/>
+                    </pic:cNvPicPr>
+                  </pic:nvPicPr>
+                  <pic:blipFill>
+                    <a:blip r:embed="rId9">
+                      <a:extLst>
+                        <a:ext uri="{28A0092B-C50C-407E-A947-70E740481C1C}">
+                          <a14:useLocalDpi xmlns:a14="http://schemas.microsoft.com/office/drawing/2010/main" val="0"/>
+                        </a:ext>
+                      </a:extLst>
+                    </a:blip>
+                    <a:srcRect/>
+                    <a:stretch>
+                      <a:fillRect/>
+                    </a:stretch>
+                  </pic:blipFill>
+                  <pic:spPr bwMode="auto">
+                    <a:xfrm>
+                      <a:off x="0" y="0"/>
+                      <a:ext cx="4603115" cy="2694940"/>
+                    </a:xfrm>
+                    <a:prstGeom prst="rect">
+                      <a:avLst/>
+                    </a:prstGeom>
+                    <a:noFill/>
+                  </pic:spPr>
+                </pic:pic>
+              </a:graphicData>
+            </a:graphic>
+          </wp:inline>
+        </w:drawing>
+      </w:r>
+    </w:p>
+    <w:p>
+      <w:pPr>
+        <w:pStyle w:val="Prrafodelista"/>
+      </w:pPr>
+    </w:p>
+    <w:p/>
+    <w:p/>
+    <w:p>
+      <w:pPr>
+        <w:pStyle w:val="Ttulo2"/>
+      </w:pPr>
+      <w:r>
+        <w:t>Bivariant analysis</w:t>
+      </w:r>
+      <w:r>
+        <w:t xml:space="preserve">: Insights on date columns </w:t>
+      </w:r>
+    </w:p>
+    <w:p/>
+    <w:p>
+      <w:pPr>
+        <w:jc w:val="both"/>
+      </w:pPr>
+      <w:r>
+        <w:t xml:space="preserve">In order to extract valuable insights from </w:t>
+      </w:r>
+      <w:r>
+        <w:t xml:space="preserve">date </w:t>
+      </w:r>
+      <w:r>
+        <w:t xml:space="preserve">columns, we created dynamic contingency tables that enabled us to compare each </w:t>
+      </w:r>
+      <w:r>
+        <w:t xml:space="preserve">date </w:t>
+      </w:r>
+      <w:r>
+        <w:t>variable with our key column, Churn Label</w:t>
+      </w:r>
+      <w:r>
+        <w:t>:</w:t>
+      </w:r>
+    </w:p>
+    <w:p/>
+    <w:p>
+      <w:pPr>
+        <w:pStyle w:val="Prrafodelista"/>
+        <w:numPr>
+          <w:ilvl w:val="0"/>
+          <w:numId w:val="1"/>
+        </w:numPr>
+        <w:jc w:val="both"/>
+      </w:pPr>
+      <w:r>
+        <w:rPr>
+          <w:b/>
+          <w:bCs/>
+        </w:rPr>
+        <w:t>Contact date:</w:t>
+      </w:r>
+      <w:r>
+        <w:t xml:space="preserve"> </w:t>
+      </w:r>
+      <w:r>
+        <w:t>We observe there are no significant</w:t>
+      </w:r>
+      <w:r>
+        <w:t xml:space="preserve"> changes in the churn rate with respect to the contact year, quarter or month.</w:t>
+      </w:r>
+    </w:p>
+    <w:p>
+      <w:pPr>
+        <w:jc w:val="both"/>
+      </w:pPr>
+    </w:p>
+    <w:p>
+      <w:pPr>
+        <w:pStyle w:val="Prrafodelista"/>
+        <w:numPr>
+          <w:ilvl w:val="0"/>
+          <w:numId w:val="1"/>
+        </w:numPr>
+        <w:jc w:val="both"/>
+      </w:pPr>
+      <w:r>
+        <w:rPr>
+          <w:b/>
+          <w:bCs/>
+        </w:rPr>
+        <w:t xml:space="preserve">Last transaction date: </w:t>
+      </w:r>
+      <w:r>
+        <w:t>We observe there are no significant</w:t>
+      </w:r>
+      <w:r>
+        <w:t xml:space="preserve"> changes in the churn rate with respect to the </w:t>
+      </w:r>
+      <w:r>
+        <w:t xml:space="preserve">last transaction </w:t>
+      </w:r>
+      <w:r>
+        <w:t>year</w:t>
+      </w:r>
+      <w:r>
+        <w:t xml:space="preserve"> or</w:t>
+      </w:r>
+      <w:r>
+        <w:t xml:space="preserve"> quarter</w:t>
+      </w:r>
+      <w:r>
+        <w:t>.</w:t>
+      </w:r>
+      <w:r>
+        <w:t xml:space="preserve"> However, if we observe the pivot plot for each year, we can see that the general churn rate is slightly increasing over time:</w:t>
+      </w:r>
+    </w:p>
+    <w:p>
+      <w:pPr>
+        <w:pStyle w:val="Prrafodelista"/>
+      </w:pPr>
+    </w:p>
+    <w:p>
+      <w:pPr>
+        <w:pStyle w:val="Prrafodelista"/>
+        <w:jc w:val="both"/>
+      </w:pPr>
+      <w:r>
+        <w:rPr>
+          <w:noProof/>
+        </w:rPr>
+        <w:lastRenderedPageBreak/>
+        <w:drawing>
+          <wp:inline distT="0" distB="0" distL="0" distR="0" wp14:anchorId="22EB72B0" wp14:editId="60047E2B">
+            <wp:extent cx="4596765" cy="2700655"/>
+            <wp:effectExtent l="0" t="0" r="0" b="4445"/>
+            <wp:docPr id="806356555" name="Imagen 6"/>
+            <wp:cNvGraphicFramePr>
+              <a:graphicFrameLocks xmlns:a="http://schemas.openxmlformats.org/drawingml/2006/main" noChangeAspect="1"/>
+            </wp:cNvGraphicFramePr>
+            <a:graphic xmlns:a="http://schemas.openxmlformats.org/drawingml/2006/main">
+              <a:graphicData uri="http://schemas.openxmlformats.org/drawingml/2006/picture">
+                <pic:pic xmlns:pic="http://schemas.openxmlformats.org/drawingml/2006/picture">
+                  <pic:nvPicPr>
+                    <pic:cNvPr id="0" name="Picture 7"/>
+                    <pic:cNvPicPr>
+                      <a:picLocks noChangeAspect="1" noChangeArrowheads="1"/>
+                    </pic:cNvPicPr>
+                  </pic:nvPicPr>
+                  <pic:blipFill>
+                    <a:blip r:embed="rId10">
+                      <a:extLst>
+                        <a:ext uri="{28A0092B-C50C-407E-A947-70E740481C1C}">
+                          <a14:useLocalDpi xmlns:a14="http://schemas.microsoft.com/office/drawing/2010/main" val="0"/>
+                        </a:ext>
+                      </a:extLst>
+                    </a:blip>
+                    <a:srcRect/>
+                    <a:stretch>
+                      <a:fillRect/>
+                    </a:stretch>
+                  </pic:blipFill>
+                  <pic:spPr bwMode="auto">
+                    <a:xfrm>
+                      <a:off x="0" y="0"/>
+                      <a:ext cx="4596765" cy="2700655"/>
+                    </a:xfrm>
+                    <a:prstGeom prst="rect">
+                      <a:avLst/>
+                    </a:prstGeom>
+                    <a:noFill/>
+                  </pic:spPr>
+                </pic:pic>
+              </a:graphicData>
+            </a:graphic>
+          </wp:inline>
+        </w:drawing>
+      </w:r>
+    </w:p>
+    <w:p>
+      <w:pPr>
+        <w:pStyle w:val="Prrafodelista"/>
+      </w:pPr>
+    </w:p>
+    <w:p>
+      <w:pPr>
+        <w:pStyle w:val="Prrafodelista"/>
+        <w:jc w:val="both"/>
+      </w:pPr>
+      <w:r>
+        <w:t>On the other hand</w:t>
+      </w:r>
+      <w:r>
+        <w:t xml:space="preserve">, with respect to the last transaction month, </w:t>
+      </w:r>
+      <w:r>
+        <w:t>in March and August, the percentage of subscribers</w:t>
+      </w:r>
+      <w:r>
+        <w:t xml:space="preserve"> c</w:t>
+      </w:r>
+      <w:r>
+        <w:t>ancelling subscription</w:t>
+      </w:r>
+      <w:r>
+        <w:t xml:space="preserve"> after last transaction is significantly higher.</w:t>
+      </w:r>
+      <w:r>
+        <w:t xml:space="preserve"> This pattern is also observed when representing percentages with respect to the total customers (more or less 10% of churn rate vs more or less 8% for the rest of the months).</w:t>
+      </w:r>
+    </w:p>
+    <w:p>
+      <w:pPr>
+        <w:pStyle w:val="Prrafodelista"/>
+        <w:jc w:val="both"/>
+      </w:pPr>
+    </w:p>
+    <w:p>
+      <w:pPr>
+        <w:pStyle w:val="Prrafodelista"/>
+        <w:jc w:val="both"/>
+      </w:pPr>
+      <w:r>
+        <w:rPr>
+          <w:noProof/>
+        </w:rPr>
+        <w:drawing>
+          <wp:inline distT="0" distB="0" distL="0" distR="0" wp14:anchorId="0BE415A2" wp14:editId="7FF1AFAF">
+            <wp:extent cx="4953231" cy="2047432"/>
+            <wp:effectExtent l="0" t="0" r="0" b="0"/>
+            <wp:docPr id="1640532890" name="Imagen 7"/>
+            <wp:cNvGraphicFramePr>
+              <a:graphicFrameLocks xmlns:a="http://schemas.openxmlformats.org/drawingml/2006/main" noChangeAspect="1"/>
+            </wp:cNvGraphicFramePr>
+            <a:graphic xmlns:a="http://schemas.openxmlformats.org/drawingml/2006/main">
+              <a:graphicData uri="http://schemas.openxmlformats.org/drawingml/2006/picture">
+                <pic:pic xmlns:pic="http://schemas.openxmlformats.org/drawingml/2006/picture">
+                  <pic:nvPicPr>
+                    <pic:cNvPr id="0" name="Picture 8"/>
+                    <pic:cNvPicPr>
+                      <a:picLocks noChangeAspect="1" noChangeArrowheads="1"/>
+                    </pic:cNvPicPr>
+                  </pic:nvPicPr>
+                  <pic:blipFill>
+                    <a:blip r:embed="rId11">
+                      <a:extLst>
+                        <a:ext uri="{28A0092B-C50C-407E-A947-70E740481C1C}">
+                          <a14:useLocalDpi xmlns:a14="http://schemas.microsoft.com/office/drawing/2010/main" val="0"/>
+                        </a:ext>
+                      </a:extLst>
+                    </a:blip>
+                    <a:srcRect/>
+                    <a:stretch>
+                      <a:fillRect/>
+                    </a:stretch>
+                  </pic:blipFill>
+                  <pic:spPr bwMode="auto">
+                    <a:xfrm>
+                      <a:off x="0" y="0"/>
+                      <a:ext cx="4975050" cy="2056451"/>
+                    </a:xfrm>
+                    <a:prstGeom prst="rect">
+                      <a:avLst/>
+                    </a:prstGeom>
+                    <a:noFill/>
+                  </pic:spPr>
+                </pic:pic>
+              </a:graphicData>
+            </a:graphic>
+          </wp:inline>
+        </w:drawing>
+      </w:r>
+    </w:p>
+    <w:p>
+      <w:pPr>
+        <w:pStyle w:val="Prrafodelista"/>
+        <w:jc w:val="both"/>
+      </w:pPr>
+    </w:p>
+    <w:p>
+      <w:pPr>
+        <w:pStyle w:val="Prrafodelista"/>
+        <w:jc w:val="both"/>
+      </w:pPr>
+      <w:r>
+        <w:t xml:space="preserve"> </w:t>
+      </w:r>
+      <w:r>
+        <w:t>I</w:t>
+      </w:r>
+      <w:r>
+        <w:t>n</w:t>
+      </w:r>
+      <w:r>
+        <w:t xml:space="preserve"> March</w:t>
+      </w:r>
+      <w:r>
+        <w:t>, it may happen that t</w:t>
+      </w:r>
+      <w:r>
+        <w:t>he weathe</w:t>
+      </w:r>
+      <w:r>
+        <w:t>r s</w:t>
+      </w:r>
+      <w:r>
+        <w:t>tarts getting</w:t>
+      </w:r>
+      <w:r>
+        <w:t xml:space="preserve"> b</w:t>
+      </w:r>
+      <w:r>
+        <w:t>etter</w:t>
+      </w:r>
+      <w:r>
+        <w:t xml:space="preserve"> and p</w:t>
+      </w:r>
+      <w:r>
+        <w:t>eople tend to spend less time at home.</w:t>
+      </w:r>
+      <w:r>
+        <w:t xml:space="preserve"> Therefore, they decide to c</w:t>
+      </w:r>
+      <w:r>
+        <w:t>ancel</w:t>
+      </w:r>
+      <w:r>
+        <w:t xml:space="preserve"> </w:t>
+      </w:r>
+      <w:r>
+        <w:t xml:space="preserve">subscription. </w:t>
+      </w:r>
+      <w:r>
+        <w:t xml:space="preserve">Some for August, when there </w:t>
+      </w:r>
+      <w:r>
+        <w:t>is a majority of people who</w:t>
+      </w:r>
+      <w:r>
+        <w:t xml:space="preserve"> g</w:t>
+      </w:r>
+      <w:r>
+        <w:t>o on vacation</w:t>
+      </w:r>
+      <w:r>
+        <w:t xml:space="preserve"> and tend to prefer other ways </w:t>
+      </w:r>
+      <w:r>
+        <w:t>of entertainment</w:t>
+      </w:r>
+      <w:r>
+        <w:t xml:space="preserve">, very often in the outside. </w:t>
+      </w:r>
+      <w:r>
+        <w:t>It might be interesting to consider this stationary behaviour when planning marketing campaigns.</w:t>
+      </w:r>
+    </w:p>
+    <w:p>
+      <w:pPr>
+        <w:jc w:val="both"/>
+      </w:pPr>
+    </w:p>
+    <w:p>
+      <w:pPr>
+        <w:jc w:val="both"/>
+      </w:pPr>
+      <w:r>
+        <w:t>Finally, from the evolution of the churn rates throughout the months of the years (2020-2023) we observed that the 3 top months with higher churn rates were:</w:t>
+      </w:r>
+    </w:p>
+    <w:p>
+      <w:pPr>
+        <w:pStyle w:val="Prrafodelista"/>
+        <w:numPr>
+          <w:ilvl w:val="0"/>
+          <w:numId w:val="2"/>
+        </w:numPr>
+        <w:jc w:val="both"/>
+      </w:pPr>
+      <w:r>
+        <w:lastRenderedPageBreak/>
+        <w:t>March-2023</w:t>
+      </w:r>
+    </w:p>
+    <w:p>
+      <w:pPr>
+        <w:pStyle w:val="Prrafodelista"/>
+        <w:numPr>
+          <w:ilvl w:val="0"/>
+          <w:numId w:val="2"/>
+        </w:numPr>
+        <w:jc w:val="both"/>
+      </w:pPr>
+      <w:r>
+        <w:t xml:space="preserve">March-2021 </w:t>
+      </w:r>
+    </w:p>
+    <w:p>
+      <w:pPr>
+        <w:pStyle w:val="Prrafodelista"/>
+        <w:numPr>
+          <w:ilvl w:val="0"/>
+          <w:numId w:val="2"/>
+        </w:numPr>
+        <w:jc w:val="both"/>
+      </w:pPr>
+      <w:r>
+        <w:t>August-2021</w:t>
+      </w:r>
+    </w:p>
+    <w:p>
+      <w:pPr>
+        <w:jc w:val="both"/>
+      </w:pPr>
+      <w:r>
+        <w:t>It would be interesting if we could associate some of the subscription cancellations during those specific dates to a particular event affecting the company and propose more accurate insights on this issue:</w:t>
+      </w:r>
+    </w:p>
+    <w:p>
+      <w:pPr>
+        <w:jc w:val="both"/>
+      </w:pPr>
+    </w:p>
+    <w:p>
+      <w:pPr>
+        <w:jc w:val="both"/>
+      </w:pPr>
+      <w:r>
+        <w:rPr>
+          <w:noProof/>
+        </w:rPr>
+        <w:drawing>
+          <wp:inline distT="0" distB="0" distL="0" distR="0" wp14:anchorId="71D3E498" wp14:editId="527437F8">
+            <wp:extent cx="6725356" cy="1520757"/>
+            <wp:effectExtent l="0" t="7302" r="0" b="0"/>
+            <wp:docPr id="33591618" name="Imagen 8"/>
+            <wp:cNvGraphicFramePr>
+              <a:graphicFrameLocks xmlns:a="http://schemas.openxmlformats.org/drawingml/2006/main" noChangeAspect="1"/>
+            </wp:cNvGraphicFramePr>
+            <a:graphic xmlns:a="http://schemas.openxmlformats.org/drawingml/2006/main">
+              <a:graphicData uri="http://schemas.openxmlformats.org/drawingml/2006/picture">
+                <pic:pic xmlns:pic="http://schemas.openxmlformats.org/drawingml/2006/picture">
+                  <pic:nvPicPr>
+                    <pic:cNvPr id="0" name="Picture 9"/>
+                    <pic:cNvPicPr>
+                      <a:picLocks noChangeAspect="1" noChangeArrowheads="1"/>
+                    </pic:cNvPicPr>
+                  </pic:nvPicPr>
+                  <pic:blipFill>
+                    <a:blip r:embed="rId12" cstate="print">
+                      <a:extLst>
+                        <a:ext uri="{28A0092B-C50C-407E-A947-70E740481C1C}">
+                          <a14:useLocalDpi xmlns:a14="http://schemas.microsoft.com/office/drawing/2010/main" val="0"/>
+                        </a:ext>
+                      </a:extLst>
+                    </a:blip>
+                    <a:srcRect/>
+                    <a:stretch>
+                      <a:fillRect/>
+                    </a:stretch>
+                  </pic:blipFill>
+                  <pic:spPr bwMode="auto">
+                    <a:xfrm rot="16200000">
+                      <a:off x="0" y="0"/>
+                      <a:ext cx="6948986" cy="1571325"/>
+                    </a:xfrm>
+                    <a:prstGeom prst="rect">
+                      <a:avLst/>
+                    </a:prstGeom>
+                    <a:noFill/>
+                  </pic:spPr>
+                </pic:pic>
+              </a:graphicData>
+            </a:graphic>
+          </wp:inline>
+        </w:drawing>
+      </w:r>
+    </w:p>
+    <w:p>
+      <w:pPr>
+        <w:pStyle w:val="Prrafodelista"/>
+      </w:pPr>
+    </w:p>
+    <w:p>
+      <w:pPr>
+        <w:pStyle w:val="Ttulo2"/>
+      </w:pPr>
+      <w:r>
+        <w:lastRenderedPageBreak/>
+        <w:t xml:space="preserve">Bivariant analysis: Insights on numeric columns </w:t>
+      </w:r>
+    </w:p>
+    <w:p>
+      <w:pPr>
+        <w:jc w:val="both"/>
+      </w:pPr>
+    </w:p>
+    <w:p>
+      <w:pPr>
+        <w:jc w:val="both"/>
+      </w:pPr>
+      <w:r>
+        <w:t xml:space="preserve">Once we had performed </w:t>
+      </w:r>
+      <w:r>
+        <w:t>uni</w:t>
+      </w:r>
+      <w:r>
+        <w:t>variant analysis on numeric columns,</w:t>
+      </w:r>
+      <w:r>
+        <w:t xml:space="preserve"> we went </w:t>
+      </w:r>
+      <w:r>
+        <w:t>further and compare</w:t>
+      </w:r>
+      <w:r>
+        <w:t>d</w:t>
+      </w:r>
+      <w:r>
+        <w:t xml:space="preserve"> those variables with the target column Churn Label. In this way, we wanted to extract valuable insights on how numerical variables</w:t>
+      </w:r>
+      <w:r>
+        <w:t xml:space="preserve"> related with the churn rate. For this purpose, we created pivot tables and pivot plots.</w:t>
+      </w:r>
+    </w:p>
+    <w:p>
+      <w:pPr>
+        <w:pStyle w:val="Prrafodelista"/>
+        <w:numPr>
+          <w:ilvl w:val="0"/>
+          <w:numId w:val="1"/>
+        </w:numPr>
+        <w:jc w:val="both"/>
+      </w:pPr>
+      <w:r>
+        <w:rPr>
+          <w:b/>
+          <w:bCs/>
+        </w:rPr>
         <w:t>Account length (months):</w:t>
       </w:r>
       <w:r>
@@ -2709,7 +3752,7 @@
                     </pic:cNvPicPr>
                   </pic:nvPicPr>
                   <pic:blipFill>
-                    <a:blip r:embed="rId5" cstate="print">
+                    <a:blip r:embed="rId13" cstate="print">
                       <a:extLst>
                         <a:ext uri="{28A0092B-C50C-407E-A947-70E740481C1C}">
                           <a14:useLocalDpi xmlns:a14="http://schemas.microsoft.com/office/drawing/2010/main" val="0"/>
@@ -2807,7 +3850,7 @@
                     </pic:cNvPicPr>
                   </pic:nvPicPr>
                   <pic:blipFill>
-                    <a:blip r:embed="rId6" cstate="print">
+                    <a:blip r:embed="rId14" cstate="print">
                       <a:extLst>
                         <a:ext uri="{28A0092B-C50C-407E-A947-70E740481C1C}">
                           <a14:useLocalDpi xmlns:a14="http://schemas.microsoft.com/office/drawing/2010/main" val="0"/>
@@ -2858,7 +3901,11 @@
         <w:t>Average Monthly GB Download:</w:t>
       </w:r>
       <w:r>
-        <w:t xml:space="preserve"> there is no significant relationship between the gigabytes downloaded per month and the probability of cancelling the membership. In other words, </w:t>
+        <w:t xml:space="preserve"> there is no significant relationship between the gigabytes downloaded per month and the probability of cancelling the </w:t>
+      </w:r>
+      <w:r>
+        <w:lastRenderedPageBreak/>
+        <w:t xml:space="preserve">membership. In other words, </w:t>
       </w:r>
       <w:r>
         <w:rPr>
@@ -2892,7 +3939,6 @@
         <w:rPr>
           <w:noProof/>
         </w:rPr>
-        <w:lastRenderedPageBreak/>
         <w:drawing>
           <wp:inline distT="0" distB="0" distL="0" distR="0" wp14:anchorId="737601FA" wp14:editId="65B1B262">
             <wp:extent cx="4991100" cy="1534912"/>
@@ -2911,7 +3957,7 @@
                     </pic:cNvPicPr>
                   </pic:nvPicPr>
                   <pic:blipFill>
-                    <a:blip r:embed="rId7" cstate="print">
+                    <a:blip r:embed="rId15" cstate="print">
                       <a:extLst>
                         <a:ext uri="{28A0092B-C50C-407E-A947-70E740481C1C}">
                           <a14:useLocalDpi xmlns:a14="http://schemas.microsoft.com/office/drawing/2010/main" val="0"/>
@@ -3014,7 +4060,7 @@
                     </pic:cNvPicPr>
                   </pic:nvPicPr>
                   <pic:blipFill>
-                    <a:blip r:embed="rId8" cstate="print">
+                    <a:blip r:embed="rId16" cstate="print">
                       <a:extLst>
                         <a:ext uri="{28A0092B-C50C-407E-A947-70E740481C1C}">
                           <a14:useLocalDpi xmlns:a14="http://schemas.microsoft.com/office/drawing/2010/main" val="0"/>
@@ -3074,7 +4120,7 @@
                     </pic:cNvPicPr>
                   </pic:nvPicPr>
                   <pic:blipFill>
-                    <a:blip r:embed="rId9" cstate="print">
+                    <a:blip r:embed="rId17" cstate="print">
                       <a:extLst>
                         <a:ext uri="{28A0092B-C50C-407E-A947-70E740481C1C}">
                           <a14:useLocalDpi xmlns:a14="http://schemas.microsoft.com/office/drawing/2010/main" val="0"/>
@@ -3191,7 +4237,11 @@
         <w:t xml:space="preserve"> </w:t>
       </w:r>
       <w:r>
-        <w:t>It would be interesting to further investigate the reason why elder people cancel the subscription and, maybe, launch a specific marketing campaign for seniors applying strategies to reduce their churn rates.</w:t>
+        <w:t xml:space="preserve">It would be interesting to further </w:t>
+      </w:r>
+      <w:r>
+        <w:lastRenderedPageBreak/>
+        <w:t>investigate the reason why elder people cancel the subscription and, maybe, launch a specific marketing campaign for seniors applying strategies to reduce their churn rates.</w:t>
       </w:r>
     </w:p>
     <w:p>
@@ -3213,7 +4263,6 @@
         <w:rPr>
           <w:noProof/>
         </w:rPr>
-        <w:lastRenderedPageBreak/>
         <w:drawing>
           <wp:inline distT="0" distB="0" distL="0" distR="0" wp14:anchorId="38C3D5E8" wp14:editId="4EE3C0D5">
             <wp:extent cx="5029200" cy="1498386"/>
@@ -3232,7 +4281,7 @@
                     </pic:cNvPicPr>
                   </pic:nvPicPr>
                   <pic:blipFill>
-                    <a:blip r:embed="rId10" cstate="print">
+                    <a:blip r:embed="rId18" cstate="print">
                       <a:extLst>
                         <a:ext uri="{28A0092B-C50C-407E-A947-70E740481C1C}">
                           <a14:useLocalDpi xmlns:a14="http://schemas.microsoft.com/office/drawing/2010/main" val="0"/>
@@ -3359,7 +4408,7 @@
                     </pic:cNvPicPr>
                   </pic:nvPicPr>
                   <pic:blipFill>
-                    <a:blip r:embed="rId11" cstate="print">
+                    <a:blip r:embed="rId19" cstate="print">
                       <a:extLst>
                         <a:ext uri="{28A0092B-C50C-407E-A947-70E740481C1C}">
                           <a14:useLocalDpi xmlns:a14="http://schemas.microsoft.com/office/drawing/2010/main" val="0"/>
@@ -3510,7 +4559,7 @@
                     </pic:cNvPicPr>
                   </pic:nvPicPr>
                   <pic:blipFill>
-                    <a:blip r:embed="rId12">
+                    <a:blip r:embed="rId20">
                       <a:extLst>
                         <a:ext uri="{28A0092B-C50C-407E-A947-70E740481C1C}">
                           <a14:useLocalDpi xmlns:a14="http://schemas.microsoft.com/office/drawing/2010/main" val="0"/>
@@ -3663,7 +4712,7 @@
                     </pic:cNvPicPr>
                   </pic:nvPicPr>
                   <pic:blipFill>
-                    <a:blip r:embed="rId13">
+                    <a:blip r:embed="rId21">
                       <a:extLst>
                         <a:ext uri="{28A0092B-C50C-407E-A947-70E740481C1C}">
                           <a14:useLocalDpi xmlns:a14="http://schemas.microsoft.com/office/drawing/2010/main" val="0"/>
@@ -3745,7 +4794,7 @@
                     </pic:cNvPicPr>
                   </pic:nvPicPr>
                   <pic:blipFill>
-                    <a:blip r:embed="rId14">
+                    <a:blip r:embed="rId22">
                       <a:extLst>
                         <a:ext uri="{28A0092B-C50C-407E-A947-70E740481C1C}">
                           <a14:useLocalDpi xmlns:a14="http://schemas.microsoft.com/office/drawing/2010/main" val="0"/>
@@ -3926,7 +4975,7 @@
                     </pic:cNvPicPr>
                   </pic:nvPicPr>
                   <pic:blipFill>
-                    <a:blip r:embed="rId15">
+                    <a:blip r:embed="rId23">
                       <a:extLst>
                         <a:ext uri="{28A0092B-C50C-407E-A947-70E740481C1C}">
                           <a14:useLocalDpi xmlns:a14="http://schemas.microsoft.com/office/drawing/2010/main" val="0"/>
@@ -4079,8 +5128,100 @@
       </w:rPr>
     </w:lvl>
   </w:abstractNum>
+  <w:abstractNum w:abstractNumId="1" w15:restartNumberingAfterBreak="0">
+    <w:nsid w:val="4E8503D6"/>
+    <w:multiLevelType w:val="hybridMultilevel"/>
+    <w:tmpl w:val="5EFA05F2"/>
+    <w:lvl w:ilvl="0" w:tplc="0C0A000F">
+      <w:start w:val="1"/>
+      <w:numFmt w:val="decimal"/>
+      <w:lvlText w:val="%1."/>
+      <w:lvlJc w:val="left"/>
+      <w:pPr>
+        <w:ind w:left="720" w:hanging="360"/>
+      </w:pPr>
+      <w:rPr>
+        <w:rFonts w:hint="default"/>
+      </w:rPr>
+    </w:lvl>
+    <w:lvl w:ilvl="1" w:tplc="0C0A0019" w:tentative="1">
+      <w:start w:val="1"/>
+      <w:numFmt w:val="lowerLetter"/>
+      <w:lvlText w:val="%2."/>
+      <w:lvlJc w:val="left"/>
+      <w:pPr>
+        <w:ind w:left="1440" w:hanging="360"/>
+      </w:pPr>
+    </w:lvl>
+    <w:lvl w:ilvl="2" w:tplc="0C0A001B" w:tentative="1">
+      <w:start w:val="1"/>
+      <w:numFmt w:val="lowerRoman"/>
+      <w:lvlText w:val="%3."/>
+      <w:lvlJc w:val="right"/>
+      <w:pPr>
+        <w:ind w:left="2160" w:hanging="180"/>
+      </w:pPr>
+    </w:lvl>
+    <w:lvl w:ilvl="3" w:tplc="0C0A000F" w:tentative="1">
+      <w:start w:val="1"/>
+      <w:numFmt w:val="decimal"/>
+      <w:lvlText w:val="%4."/>
+      <w:lvlJc w:val="left"/>
+      <w:pPr>
+        <w:ind w:left="2880" w:hanging="360"/>
+      </w:pPr>
+    </w:lvl>
+    <w:lvl w:ilvl="4" w:tplc="0C0A0019" w:tentative="1">
+      <w:start w:val="1"/>
+      <w:numFmt w:val="lowerLetter"/>
+      <w:lvlText w:val="%5."/>
+      <w:lvlJc w:val="left"/>
+      <w:pPr>
+        <w:ind w:left="3600" w:hanging="360"/>
+      </w:pPr>
+    </w:lvl>
+    <w:lvl w:ilvl="5" w:tplc="0C0A001B" w:tentative="1">
+      <w:start w:val="1"/>
+      <w:numFmt w:val="lowerRoman"/>
+      <w:lvlText w:val="%6."/>
+      <w:lvlJc w:val="right"/>
+      <w:pPr>
+        <w:ind w:left="4320" w:hanging="180"/>
+      </w:pPr>
+    </w:lvl>
+    <w:lvl w:ilvl="6" w:tplc="0C0A000F" w:tentative="1">
+      <w:start w:val="1"/>
+      <w:numFmt w:val="decimal"/>
+      <w:lvlText w:val="%7."/>
+      <w:lvlJc w:val="left"/>
+      <w:pPr>
+        <w:ind w:left="5040" w:hanging="360"/>
+      </w:pPr>
+    </w:lvl>
+    <w:lvl w:ilvl="7" w:tplc="0C0A0019" w:tentative="1">
+      <w:start w:val="1"/>
+      <w:numFmt w:val="lowerLetter"/>
+      <w:lvlText w:val="%8."/>
+      <w:lvlJc w:val="left"/>
+      <w:pPr>
+        <w:ind w:left="5760" w:hanging="360"/>
+      </w:pPr>
+    </w:lvl>
+    <w:lvl w:ilvl="8" w:tplc="0C0A001B" w:tentative="1">
+      <w:start w:val="1"/>
+      <w:numFmt w:val="lowerRoman"/>
+      <w:lvlText w:val="%9."/>
+      <w:lvlJc w:val="right"/>
+      <w:pPr>
+        <w:ind w:left="6480" w:hanging="180"/>
+      </w:pPr>
+    </w:lvl>
+  </w:abstractNum>
   <w:num w:numId="1" w16cid:durableId="1629164675">
     <w:abstractNumId w:val="0"/>
+  </w:num>
+  <w:num w:numId="2" w16cid:durableId="2132742706">
+    <w:abstractNumId w:val="1"/>
   </w:num>
 </w:numbering>
 </file>
@@ -4690,6 +5831,7 @@
   <w:style w:type="character" w:default="1" w:styleId="Fuentedeprrafopredeter">
     <w:name w:val="Default Paragraph Font"/>
     <w:uiPriority w:val="1"/>
+    <w:semiHidden/>
     <w:unhideWhenUsed/>
   </w:style>
   <w:style w:type="table" w:default="1" w:styleId="Tablanormal">

</xml_diff>

<commit_message>
Additional Descriptive Analysis of Contract Type vs Payment Method vs Churn is added // Se añade análisis descriptivo adicional de Contract Type frente a Payment Method frente a Churn.
</commit_message>
<xml_diff>
--- a/3_Descriptive Data Analysis Notes.docx
+++ b/3_Descriptive Data Analysis Notes.docx
@@ -1666,10 +1666,16 @@
         <w:t xml:space="preserve"> (maybe cumulative and non-solved)</w:t>
       </w:r>
       <w:r>
-        <w:t xml:space="preserve">, or </w:t>
-      </w:r>
-      <w:r>
-        <w:t>they are dissatisfied cause it does not cover their particular necessities.</w:t>
+        <w:t>,</w:t>
+      </w:r>
+      <w:r>
+        <w:t xml:space="preserve"> </w:t>
+      </w:r>
+      <w:r>
+        <w:t>they are dissatisfied cause it does not cover their particular necessities</w:t>
+      </w:r>
+      <w:r>
+        <w:t xml:space="preserve"> or feel is quite expensive for what is offered.</w:t>
       </w:r>
     </w:p>
     <w:p>
@@ -1783,7 +1789,11 @@
         <w:t>in a Family plan</w:t>
       </w:r>
       <w:r>
-        <w:t xml:space="preserve"> tend to maintain the subscription to avoid annoying the rest of family members who still consume the content. Therefore, it is highly recommended to promote this kind of memberships.</w:t>
+        <w:t xml:space="preserve"> tend to maintain the subscription to avoid annoying the rest of family members who still consume </w:t>
+      </w:r>
+      <w:r>
+        <w:lastRenderedPageBreak/>
+        <w:t>the content. Therefore, it is highly recommended to promote this kind of memberships.</w:t>
       </w:r>
     </w:p>
     <w:p>
@@ -2194,7 +2204,11 @@
         <w:t xml:space="preserve"> T</w:t>
       </w:r>
       <w:r>
-        <w:t>he majority of subscribers didn't specify the reason for the cancellation of subscription.</w:t>
+        <w:t xml:space="preserve">he majority of subscribers didn't specify the </w:t>
+      </w:r>
+      <w:r>
+        <w:lastRenderedPageBreak/>
+        <w:t>reason for the cancellation of subscription.</w:t>
       </w:r>
       <w:r>
         <w:t xml:space="preserve"> </w:t>
@@ -2231,7 +2245,6 @@
           <w:b/>
           <w:bCs/>
         </w:rPr>
-        <w:lastRenderedPageBreak/>
         <w:t>Customer segment</w:t>
       </w:r>
       <w:r>
@@ -2466,24 +2479,21 @@
         <w:t xml:space="preserve"> represented the 67% of the total customers (they are majority) and those who additionally </w:t>
       </w:r>
       <w:r>
-        <w:t>cancelled the service</w:t>
+        <w:t xml:space="preserve">cancelled the service </w:t>
+      </w:r>
+      <w:r>
+        <w:t>represent</w:t>
+      </w:r>
+      <w:r>
+        <w:t xml:space="preserve">ed </w:t>
+      </w:r>
+      <w:r>
+        <w:t>the 22% of the total customers, which seems</w:t>
       </w:r>
       <w:r>
         <w:t xml:space="preserve"> </w:t>
       </w:r>
       <w:r>
-        <w:t>represent</w:t>
-      </w:r>
-      <w:r>
-        <w:t xml:space="preserve">ed </w:t>
-      </w:r>
-      <w:r>
-        <w:t>the 22% of the total customers, which seems</w:t>
-      </w:r>
-      <w:r>
-        <w:t xml:space="preserve"> </w:t>
-      </w:r>
-      <w:r>
         <w:t xml:space="preserve">quite significant </w:t>
       </w:r>
       <w:r>
@@ -2496,7 +2506,10 @@
         <w:t>reinforce the necessity to</w:t>
       </w:r>
       <w:r>
-        <w:t xml:space="preserve"> take care of these type of customers.</w:t>
+        <w:t xml:space="preserve"> take care of these type of customers</w:t>
+      </w:r>
+      <w:r>
+        <w:t>.</w:t>
       </w:r>
     </w:p>
     <w:p>
@@ -2733,7 +2746,13 @@
         <w:t xml:space="preserve">Group: </w:t>
       </w:r>
       <w:r>
-        <w:t>The majority of customers are enrolled in an Individual Plan (approx. 75%) and those which cancelled the subscription went up to the 25%, which is a high percentage.</w:t>
+        <w:t>The majority of customers are enrolled in an Individual Plan (approx. 75%) and those which</w:t>
+      </w:r>
+      <w:r>
+        <w:t xml:space="preserve"> additionally </w:t>
+      </w:r>
+      <w:r>
+        <w:t>cancelled the subscription went up to the 25%, which is a high percentage.</w:t>
       </w:r>
       <w:r>
         <w:t xml:space="preserve"> Therefore, it</w:t>
@@ -3077,13 +3096,108 @@
         <w:pStyle w:val="Prrafodelista"/>
       </w:pPr>
     </w:p>
-    <w:p/>
-    <w:p/>
+    <w:p>
+      <w:pPr>
+        <w:jc w:val="both"/>
+      </w:pPr>
+      <w:r>
+        <w:rPr>
+          <w:b/>
+          <w:bCs/>
+        </w:rPr>
+        <w:t>Additional Analysis</w:t>
+      </w:r>
+      <w:r>
+        <w:t>: we wanted to evaluate which was the most common payment method of the subscribers with a month-to-month contract</w:t>
+      </w:r>
+      <w:r>
+        <w:t xml:space="preserve"> (these </w:t>
+      </w:r>
+      <w:r>
+        <w:t>were the ones having the highest churn rates in comparison with the one and two-year contracts</w:t>
+      </w:r>
+      <w:r>
+        <w:t xml:space="preserve">) and the churn rates associated with each payment method. </w:t>
+      </w:r>
+      <w:r>
+        <w:t xml:space="preserve">For that reason, we combined in one single chart the </w:t>
+      </w:r>
+      <w:r>
+        <w:t>contract type, the payment method and the churn:</w:t>
+      </w:r>
+    </w:p>
+    <w:p>
+      <w:pPr>
+        <w:jc w:val="both"/>
+      </w:pPr>
+      <w:r>
+        <w:rPr>
+          <w:noProof/>
+        </w:rPr>
+        <w:drawing>
+          <wp:inline distT="0" distB="0" distL="0" distR="0" wp14:anchorId="274A0D82" wp14:editId="3F1D4877">
+            <wp:extent cx="5375275" cy="2732720"/>
+            <wp:effectExtent l="0" t="0" r="0" b="0"/>
+            <wp:docPr id="1440172195" name="Imagen 1"/>
+            <wp:cNvGraphicFramePr>
+              <a:graphicFrameLocks xmlns:a="http://schemas.openxmlformats.org/drawingml/2006/main" noChangeAspect="1"/>
+            </wp:cNvGraphicFramePr>
+            <a:graphic xmlns:a="http://schemas.openxmlformats.org/drawingml/2006/main">
+              <a:graphicData uri="http://schemas.openxmlformats.org/drawingml/2006/picture">
+                <pic:pic xmlns:pic="http://schemas.openxmlformats.org/drawingml/2006/picture">
+                  <pic:nvPicPr>
+                    <pic:cNvPr id="0" name="Picture 2"/>
+                    <pic:cNvPicPr>
+                      <a:picLocks noChangeAspect="1" noChangeArrowheads="1"/>
+                    </pic:cNvPicPr>
+                  </pic:nvPicPr>
+                  <pic:blipFill>
+                    <a:blip r:embed="rId10">
+                      <a:extLst>
+                        <a:ext uri="{28A0092B-C50C-407E-A947-70E740481C1C}">
+                          <a14:useLocalDpi xmlns:a14="http://schemas.microsoft.com/office/drawing/2010/main" val="0"/>
+                        </a:ext>
+                      </a:extLst>
+                    </a:blip>
+                    <a:srcRect/>
+                    <a:stretch>
+                      <a:fillRect/>
+                    </a:stretch>
+                  </pic:blipFill>
+                  <pic:spPr bwMode="auto">
+                    <a:xfrm>
+                      <a:off x="0" y="0"/>
+                      <a:ext cx="5390684" cy="2740554"/>
+                    </a:xfrm>
+                    <a:prstGeom prst="rect">
+                      <a:avLst/>
+                    </a:prstGeom>
+                    <a:noFill/>
+                  </pic:spPr>
+                </pic:pic>
+              </a:graphicData>
+            </a:graphic>
+          </wp:inline>
+        </w:drawing>
+      </w:r>
+    </w:p>
+    <w:p>
+      <w:pPr>
+        <w:jc w:val="both"/>
+      </w:pPr>
+      <w:r>
+        <w:t>Month-to-month subscribers paying by direct debit or paper check are more likely to cancel their memberships than to remain in the service. Debit card users may cancel to avoid overdrawing their accounts, suggesting financial constraints or a preference for short-term commitments. Subscribers using paper checks may have enrolled through in-store promotions tied to related purchases, indicating lower initial interest in the service</w:t>
+      </w:r>
+      <w:r>
+        <w:t>.</w:t>
+      </w:r>
+    </w:p>
     <w:p>
       <w:pPr>
         <w:pStyle w:val="Ttulo2"/>
       </w:pPr>
       <w:r>
+        <w:lastRenderedPageBreak/>
         <w:t>Bivariant analysis</w:t>
       </w:r>
       <w:r>
@@ -3201,7 +3315,6 @@
         <w:rPr>
           <w:noProof/>
         </w:rPr>
-        <w:lastRenderedPageBreak/>
         <w:drawing>
           <wp:inline distT="0" distB="0" distL="0" distR="0" wp14:anchorId="22EB72B0" wp14:editId="60047E2B">
             <wp:extent cx="4596765" cy="2700655"/>
@@ -3220,7 +3333,7 @@
                     </pic:cNvPicPr>
                   </pic:nvPicPr>
                   <pic:blipFill>
-                    <a:blip r:embed="rId10">
+                    <a:blip r:embed="rId11">
                       <a:extLst>
                         <a:ext uri="{28A0092B-C50C-407E-A947-70E740481C1C}">
                           <a14:useLocalDpi xmlns:a14="http://schemas.microsoft.com/office/drawing/2010/main" val="0"/>
@@ -3296,6 +3409,7 @@
         <w:rPr>
           <w:noProof/>
         </w:rPr>
+        <w:lastRenderedPageBreak/>
         <w:drawing>
           <wp:inline distT="0" distB="0" distL="0" distR="0" wp14:anchorId="0BE415A2" wp14:editId="7FF1AFAF">
             <wp:extent cx="4953231" cy="2047432"/>
@@ -3314,7 +3428,7 @@
                     </pic:cNvPicPr>
                   </pic:nvPicPr>
                   <pic:blipFill>
-                    <a:blip r:embed="rId11">
+                    <a:blip r:embed="rId12">
                       <a:extLst>
                         <a:ext uri="{28A0092B-C50C-407E-A947-70E740481C1C}">
                           <a14:useLocalDpi xmlns:a14="http://schemas.microsoft.com/office/drawing/2010/main" val="0"/>
@@ -3450,7 +3564,6 @@
         <w:jc w:val="both"/>
       </w:pPr>
       <w:r>
-        <w:lastRenderedPageBreak/>
         <w:t>March-2023</w:t>
       </w:r>
     </w:p>
@@ -3492,6 +3605,24 @@
       <w:pPr>
         <w:jc w:val="both"/>
       </w:pPr>
+      <w:r>
+        <w:t>It Is important to mention that March shows high churn rates in 2022 and 2023</w:t>
+      </w:r>
+      <w:r>
+        <w:t xml:space="preserve">, but that </w:t>
+      </w:r>
+      <w:r>
+        <w:t xml:space="preserve">is not the case for 2020 and 2021, showing low churn rates for those years. However, August maintains its high churn rates across the years, very probably because the fact that people go on vacation by August </w:t>
+      </w:r>
+      <w:r>
+        <w:t>strongly settled stationary habit among society</w:t>
+      </w:r>
+      <w:r>
+        <w:t>. On the contrary, March</w:t>
+      </w:r>
+      <w:r>
+        <w:t xml:space="preserve"> high churn rates in 2022 and 2023 may be less related with a stationary behaviour and they may indicate a particular tendency that has risen for an unknown reason. </w:t>
+      </w:r>
     </w:p>
     <w:p>
       <w:pPr>
@@ -3501,10 +3632,11 @@
         <w:rPr>
           <w:noProof/>
         </w:rPr>
+        <w:lastRenderedPageBreak/>
         <w:drawing>
-          <wp:inline distT="0" distB="0" distL="0" distR="0" wp14:anchorId="71D3E498" wp14:editId="527437F8">
-            <wp:extent cx="6725356" cy="1520757"/>
-            <wp:effectExtent l="0" t="7302" r="0" b="0"/>
+          <wp:inline distT="0" distB="0" distL="0" distR="0" wp14:anchorId="71D3E498" wp14:editId="4AACBB22">
+            <wp:extent cx="9349543" cy="2114146"/>
+            <wp:effectExtent l="0" t="1905" r="2540" b="2540"/>
             <wp:docPr id="33591618" name="Imagen 8"/>
             <wp:cNvGraphicFramePr>
               <a:graphicFrameLocks xmlns:a="http://schemas.openxmlformats.org/drawingml/2006/main" noChangeAspect="1"/>
@@ -3519,7 +3651,7 @@
                     </pic:cNvPicPr>
                   </pic:nvPicPr>
                   <pic:blipFill>
-                    <a:blip r:embed="rId12" cstate="print">
+                    <a:blip r:embed="rId13" cstate="print">
                       <a:extLst>
                         <a:ext uri="{28A0092B-C50C-407E-A947-70E740481C1C}">
                           <a14:useLocalDpi xmlns:a14="http://schemas.microsoft.com/office/drawing/2010/main" val="0"/>
@@ -3534,7 +3666,7 @@
                   <pic:spPr bwMode="auto">
                     <a:xfrm rot="16200000">
                       <a:off x="0" y="0"/>
-                      <a:ext cx="6948986" cy="1571325"/>
+                      <a:ext cx="9689939" cy="2191117"/>
                     </a:xfrm>
                     <a:prstGeom prst="rect">
                       <a:avLst/>
@@ -3558,7 +3690,6 @@
         <w:pStyle w:val="Ttulo2"/>
       </w:pPr>
       <w:r>
-        <w:lastRenderedPageBreak/>
         <w:t xml:space="preserve">Bivariant analysis: Insights on numeric columns </w:t>
       </w:r>
     </w:p>
@@ -3752,7 +3883,7 @@
                     </pic:cNvPicPr>
                   </pic:nvPicPr>
                   <pic:blipFill>
-                    <a:blip r:embed="rId13" cstate="print">
+                    <a:blip r:embed="rId14" cstate="print">
                       <a:extLst>
                         <a:ext uri="{28A0092B-C50C-407E-A947-70E740481C1C}">
                           <a14:useLocalDpi xmlns:a14="http://schemas.microsoft.com/office/drawing/2010/main" val="0"/>
@@ -3850,7 +3981,7 @@
                     </pic:cNvPicPr>
                   </pic:nvPicPr>
                   <pic:blipFill>
-                    <a:blip r:embed="rId14" cstate="print">
+                    <a:blip r:embed="rId15" cstate="print">
                       <a:extLst>
                         <a:ext uri="{28A0092B-C50C-407E-A947-70E740481C1C}">
                           <a14:useLocalDpi xmlns:a14="http://schemas.microsoft.com/office/drawing/2010/main" val="0"/>
@@ -3898,14 +4029,11 @@
           <w:b/>
           <w:bCs/>
         </w:rPr>
+        <w:lastRenderedPageBreak/>
         <w:t>Average Monthly GB Download:</w:t>
       </w:r>
       <w:r>
-        <w:t xml:space="preserve"> there is no significant relationship between the gigabytes downloaded per month and the probability of cancelling the </w:t>
-      </w:r>
-      <w:r>
-        <w:lastRenderedPageBreak/>
-        <w:t xml:space="preserve">membership. In other words, </w:t>
+        <w:t xml:space="preserve"> there is no significant relationship between the gigabytes downloaded per month and the probability of cancelling the membership. In other words, </w:t>
       </w:r>
       <w:r>
         <w:rPr>
@@ -3957,7 +4085,7 @@
                     </pic:cNvPicPr>
                   </pic:nvPicPr>
                   <pic:blipFill>
-                    <a:blip r:embed="rId15" cstate="print">
+                    <a:blip r:embed="rId16" cstate="print">
                       <a:extLst>
                         <a:ext uri="{28A0092B-C50C-407E-A947-70E740481C1C}">
                           <a14:useLocalDpi xmlns:a14="http://schemas.microsoft.com/office/drawing/2010/main" val="0"/>
@@ -4060,7 +4188,7 @@
                     </pic:cNvPicPr>
                   </pic:nvPicPr>
                   <pic:blipFill>
-                    <a:blip r:embed="rId16" cstate="print">
+                    <a:blip r:embed="rId17" cstate="print">
                       <a:extLst>
                         <a:ext uri="{28A0092B-C50C-407E-A947-70E740481C1C}">
                           <a14:useLocalDpi xmlns:a14="http://schemas.microsoft.com/office/drawing/2010/main" val="0"/>
@@ -4120,7 +4248,7 @@
                     </pic:cNvPicPr>
                   </pic:nvPicPr>
                   <pic:blipFill>
-                    <a:blip r:embed="rId17" cstate="print">
+                    <a:blip r:embed="rId18" cstate="print">
                       <a:extLst>
                         <a:ext uri="{28A0092B-C50C-407E-A947-70E740481C1C}">
                           <a14:useLocalDpi xmlns:a14="http://schemas.microsoft.com/office/drawing/2010/main" val="0"/>
@@ -4207,12 +4335,19 @@
         <w:rPr>
           <w:highlight w:val="blue"/>
         </w:rPr>
-        <w:t xml:space="preserve"> audiovisual content that is offered does not suit</w:t>
+        <w:t xml:space="preserve"> </w:t>
       </w:r>
       <w:r>
         <w:rPr>
           <w:highlight w:val="blue"/>
         </w:rPr>
+        <w:lastRenderedPageBreak/>
+        <w:t>audiovisual content that is offered does not suit</w:t>
+      </w:r>
+      <w:r>
+        <w:rPr>
+          <w:highlight w:val="blue"/>
+        </w:rPr>
         <w:t xml:space="preserve"> elder people</w:t>
       </w:r>
       <w:r>
@@ -4237,11 +4372,7 @@
         <w:t xml:space="preserve"> </w:t>
       </w:r>
       <w:r>
-        <w:t xml:space="preserve">It would be interesting to further </w:t>
-      </w:r>
-      <w:r>
-        <w:lastRenderedPageBreak/>
-        <w:t>investigate the reason why elder people cancel the subscription and, maybe, launch a specific marketing campaign for seniors applying strategies to reduce their churn rates.</w:t>
+        <w:t>It would be interesting to further investigate the reason why elder people cancel the subscription and, maybe, launch a specific marketing campaign for seniors applying strategies to reduce their churn rates.</w:t>
       </w:r>
     </w:p>
     <w:p>
@@ -4281,7 +4412,7 @@
                     </pic:cNvPicPr>
                   </pic:nvPicPr>
                   <pic:blipFill>
-                    <a:blip r:embed="rId18" cstate="print">
+                    <a:blip r:embed="rId19" cstate="print">
                       <a:extLst>
                         <a:ext uri="{28A0092B-C50C-407E-A947-70E740481C1C}">
                           <a14:useLocalDpi xmlns:a14="http://schemas.microsoft.com/office/drawing/2010/main" val="0"/>
@@ -4408,7 +4539,7 @@
                     </pic:cNvPicPr>
                   </pic:nvPicPr>
                   <pic:blipFill>
-                    <a:blip r:embed="rId19" cstate="print">
+                    <a:blip r:embed="rId20" cstate="print">
                       <a:extLst>
                         <a:ext uri="{28A0092B-C50C-407E-A947-70E740481C1C}">
                           <a14:useLocalDpi xmlns:a14="http://schemas.microsoft.com/office/drawing/2010/main" val="0"/>
@@ -4518,7 +4649,14 @@
         <w:rPr>
           <w:highlight w:val="blue"/>
         </w:rPr>
-        <w:t>, finally switching for alternatives. It is recommendable to investigate whether there are significant benefits to those customer paying such quantities for the service and evaluating if they are really worth it.</w:t>
+        <w:t xml:space="preserve">, finally switching for alternatives. It is recommendable to investigate whether there are significant benefits to </w:t>
+      </w:r>
+      <w:r>
+        <w:rPr>
+          <w:highlight w:val="blue"/>
+        </w:rPr>
+        <w:lastRenderedPageBreak/>
+        <w:t>those customer paying such quantities for the service and evaluating if they are really worth it.</w:t>
       </w:r>
     </w:p>
     <w:p>
@@ -4540,7 +4678,6 @@
         <w:rPr>
           <w:noProof/>
         </w:rPr>
-        <w:lastRenderedPageBreak/>
         <w:drawing>
           <wp:inline distT="0" distB="0" distL="0" distR="0" wp14:anchorId="76AD3AAE" wp14:editId="066A0B05">
             <wp:extent cx="4938643" cy="2764972"/>
@@ -4559,7 +4696,7 @@
                     </pic:cNvPicPr>
                   </pic:nvPicPr>
                   <pic:blipFill>
-                    <a:blip r:embed="rId20">
+                    <a:blip r:embed="rId21">
                       <a:extLst>
                         <a:ext uri="{28A0092B-C50C-407E-A947-70E740481C1C}">
                           <a14:useLocalDpi xmlns:a14="http://schemas.microsoft.com/office/drawing/2010/main" val="0"/>
@@ -4712,7 +4849,7 @@
                     </pic:cNvPicPr>
                   </pic:nvPicPr>
                   <pic:blipFill>
-                    <a:blip r:embed="rId21">
+                    <a:blip r:embed="rId22">
                       <a:extLst>
                         <a:ext uri="{28A0092B-C50C-407E-A947-70E740481C1C}">
                           <a14:useLocalDpi xmlns:a14="http://schemas.microsoft.com/office/drawing/2010/main" val="0"/>
@@ -4794,7 +4931,7 @@
                     </pic:cNvPicPr>
                   </pic:nvPicPr>
                   <pic:blipFill>
-                    <a:blip r:embed="rId22">
+                    <a:blip r:embed="rId23">
                       <a:extLst>
                         <a:ext uri="{28A0092B-C50C-407E-A947-70E740481C1C}">
                           <a14:useLocalDpi xmlns:a14="http://schemas.microsoft.com/office/drawing/2010/main" val="0"/>
@@ -4975,7 +5112,7 @@
                     </pic:cNvPicPr>
                   </pic:nvPicPr>
                   <pic:blipFill>
-                    <a:blip r:embed="rId23">
+                    <a:blip r:embed="rId24">
                       <a:extLst>
                         <a:ext uri="{28A0092B-C50C-407E-A947-70E740481C1C}">
                           <a14:useLocalDpi xmlns:a14="http://schemas.microsoft.com/office/drawing/2010/main" val="0"/>
@@ -5831,7 +5968,6 @@
   <w:style w:type="character" w:default="1" w:styleId="Fuentedeprrafopredeter">
     <w:name w:val="Default Paragraph Font"/>
     <w:uiPriority w:val="1"/>
-    <w:semiHidden/>
     <w:unhideWhenUsed/>
   </w:style>
   <w:style w:type="table" w:default="1" w:styleId="Tablanormal">

</xml_diff>